<commit_message>
Changes Link to Thesis
</commit_message>
<xml_diff>
--- a/publications/publications.docx
+++ b/publications/publications.docx
@@ -201,14 +201,7 @@
           <w:rStyle w:val="pv-accomplishment-entitydate"/>
           <w:rFonts w:ascii="Arial Narrow" w:hAnsi="Arial Narrow"/>
         </w:rPr>
-        <w:t xml:space="preserve"> review: </w:t>
-      </w:r>
-      <w:r>
-        <w:rPr>
-          <w:rStyle w:val="pv-accomplishment-entitydate"/>
-          <w:rFonts w:ascii="Arial Narrow" w:hAnsi="Arial Narrow"/>
-        </w:rPr>
-        <w:t>20 Jun</w:t>
+        <w:t xml:space="preserve"> review: 20 Jun</w:t>
       </w:r>
       <w:r>
         <w:rPr>
@@ -240,14 +233,39 @@
           <w:rStyle w:val="pv-accomplishment-entitydate"/>
           <w:rFonts w:ascii="Arial Narrow" w:hAnsi="Arial Narrow"/>
         </w:rPr>
-        <w:t xml:space="preserve">Abstract: </w:t>
-      </w:r>
-      <w:r>
-        <w:rPr>
-          <w:rStyle w:val="pv-accomplishment-entitydate"/>
-          <w:rFonts w:ascii="Arial Narrow" w:hAnsi="Arial Narrow"/>
-        </w:rPr>
-        <w:t>The increasing application of deep-learning is accompanied by a shift towards highly non-linear statistical models. In terms of their geometry it is natural to identify these models with Riemannian manifolds. The further analysis of the statistical models therefore raises the issue of a correlation measure, that in the cutting planes of the tangent spaces equals the respective Pearson correlation and extends to a correlation measure that is normalized with respect to the underlying manifold. In this purpose the article reconstitutes elementary properties of the Pearson correlation to successively derive a linear generalization to multiple dimensions and thereupon a nonlinear generalization to principal manifolds,</w:t>
+        <w:t xml:space="preserve">Abstract: The increasing application of </w:t>
+      </w:r>
+      <w:proofErr w:type="gramStart"/>
+      <w:r>
+        <w:rPr>
+          <w:rStyle w:val="pv-accomplishment-entitydate"/>
+          <w:rFonts w:ascii="Arial Narrow" w:hAnsi="Arial Narrow"/>
+        </w:rPr>
+        <w:t>deep-learning</w:t>
+      </w:r>
+      <w:proofErr w:type="gramEnd"/>
+      <w:r>
+        <w:rPr>
+          <w:rStyle w:val="pv-accomplishment-entitydate"/>
+          <w:rFonts w:ascii="Arial Narrow" w:hAnsi="Arial Narrow"/>
+        </w:rPr>
+        <w:t xml:space="preserve"> is accompanied by a shift towards highly non-linear statistical models. In terms of their </w:t>
+      </w:r>
+      <w:proofErr w:type="gramStart"/>
+      <w:r>
+        <w:rPr>
+          <w:rStyle w:val="pv-accomplishment-entitydate"/>
+          <w:rFonts w:ascii="Arial Narrow" w:hAnsi="Arial Narrow"/>
+        </w:rPr>
+        <w:t>geometry</w:t>
+      </w:r>
+      <w:proofErr w:type="gramEnd"/>
+      <w:r>
+        <w:rPr>
+          <w:rStyle w:val="pv-accomplishment-entitydate"/>
+          <w:rFonts w:ascii="Arial Narrow" w:hAnsi="Arial Narrow"/>
+        </w:rPr>
+        <w:t xml:space="preserve"> it is natural to identify these models with Riemannian manifolds. The further analysis of the statistical models therefore raises the issue of a correlation measure, that in the cutting planes of the tangent spaces equals the respective Pearson correlation and extends to a correlation measure that is normalized with respect to the underlying manifold. In this purpose the article reconstitutes elementary properties of the Pearson correlation to successively derive a linear generalization to multiple dimensions and thereupon a nonlinear generalization to principal manifolds,</w:t>
       </w:r>
       <w:r>
         <w:rPr>
@@ -271,12 +289,14 @@
         <w:spacing w:after="120"/>
         <w:rPr>
           <w:rFonts w:ascii="Arial Narrow" w:hAnsi="Arial Narrow"/>
-        </w:rPr>
-      </w:pPr>
-      <w:r>
-        <w:rPr>
-          <w:rStyle w:val="pv-accomplishment-entitydate"/>
-          <w:rFonts w:ascii="Arial Narrow" w:hAnsi="Arial Narrow"/>
+          <w:lang w:val="de-DE"/>
+        </w:rPr>
+      </w:pPr>
+      <w:r>
+        <w:rPr>
+          <w:rStyle w:val="pv-accomplishment-entitydate"/>
+          <w:rFonts w:ascii="Arial Narrow" w:hAnsi="Arial Narrow"/>
+          <w:lang w:val="de-DE"/>
         </w:rPr>
         <w:t>URI</w:t>
       </w:r>
@@ -284,6 +304,7 @@
         <w:rPr>
           <w:rStyle w:val="pv-accomplishment-entitydate"/>
           <w:rFonts w:ascii="Arial Narrow" w:hAnsi="Arial Narrow"/>
+          <w:lang w:val="de-DE"/>
         </w:rPr>
         <w:t xml:space="preserve">: </w:t>
       </w:r>
@@ -292,6 +313,7 @@
           <w:rPr>
             <w:rStyle w:val="Hyperlink"/>
             <w:rFonts w:ascii="Arial Narrow" w:hAnsi="Arial Narrow"/>
+            <w:lang w:val="de-DE"/>
           </w:rPr>
           <w:t>https://arxiv.org/abs/2006.04215</w:t>
         </w:r>
@@ -302,6 +324,7 @@
         <w:spacing w:after="120" w:line="240" w:lineRule="auto"/>
         <w:rPr>
           <w:rFonts w:ascii="Arial Narrow" w:hAnsi="Arial Narrow"/>
+          <w:lang w:val="de-DE"/>
         </w:rPr>
       </w:pPr>
     </w:p>
@@ -485,14 +508,23 @@
           <w:rStyle w:val="pv-accomplishment-entitydate"/>
           <w:rFonts w:ascii="Arial Narrow" w:hAnsi="Arial Narrow"/>
         </w:rPr>
-        <w:t xml:space="preserve">Abstract: </w:t>
-      </w:r>
-      <w:r>
-        <w:rPr>
-          <w:rStyle w:val="pv-accomplishment-entitydate"/>
-          <w:rFonts w:ascii="Arial Narrow" w:hAnsi="Arial Narrow"/>
-        </w:rPr>
-        <w:t xml:space="preserve">Exponential families comprise a broad class of statistical models and parametric families like normal distributions, binomial distributions, gamma distributions or exponential distributions. Thereby the formal representation of its probability distributions induces a confined intrinsic structure, which appears to be that of a dually flat statistical manifold. Conversely it can be shown, that any dually flat statistical manifold, which is given by a regular Bregman divergence uniquely induced a regular exponential family, such that exponential families may - with some restrictions - be regarded as a universal representation of dually flat statistical manifolds. This article reviews the pioneering work of </w:t>
+        <w:t xml:space="preserve">Abstract: Exponential families comprise a broad class of statistical models and parametric families like normal distributions, binomial distributions, gamma distributions or exponential distributions. Thereby the formal representation of its probability distributions induces a confined intrinsic structure, which appears to be that of a dually flat statistical manifold. Conversely it can be </w:t>
+      </w:r>
+      <w:proofErr w:type="gramStart"/>
+      <w:r>
+        <w:rPr>
+          <w:rStyle w:val="pv-accomplishment-entitydate"/>
+          <w:rFonts w:ascii="Arial Narrow" w:hAnsi="Arial Narrow"/>
+        </w:rPr>
+        <w:t>shown,</w:t>
+      </w:r>
+      <w:proofErr w:type="gramEnd"/>
+      <w:r>
+        <w:rPr>
+          <w:rStyle w:val="pv-accomplishment-entitydate"/>
+          <w:rFonts w:ascii="Arial Narrow" w:hAnsi="Arial Narrow"/>
+        </w:rPr>
+        <w:t xml:space="preserve"> that any dually flat statistical manifold, which is given by a regular Bregman divergence uniquely induced a regular exponential family, such that exponential families may - with some restrictions - be regarded as a universal representation of dually flat statistical manifolds. This article reviews the pioneering work of </w:t>
       </w:r>
       <w:proofErr w:type="spellStart"/>
       <w:r>
@@ -518,18 +550,21 @@
         <w:spacing w:after="120"/>
         <w:rPr>
           <w:rFonts w:ascii="Arial Narrow" w:hAnsi="Arial Narrow"/>
-        </w:rPr>
-      </w:pPr>
-      <w:r>
-        <w:rPr>
-          <w:rStyle w:val="pv-accomplishment-entitydate"/>
-          <w:rFonts w:ascii="Arial Narrow" w:hAnsi="Arial Narrow"/>
+          <w:lang w:val="de-DE"/>
+        </w:rPr>
+      </w:pPr>
+      <w:r>
+        <w:rPr>
+          <w:rStyle w:val="pv-accomplishment-entitydate"/>
+          <w:rFonts w:ascii="Arial Narrow" w:hAnsi="Arial Narrow"/>
+          <w:lang w:val="de-DE"/>
         </w:rPr>
         <w:t>URI:</w:t>
       </w:r>
       <w:r>
         <w:rPr>
           <w:rFonts w:ascii="Arial Narrow" w:hAnsi="Arial Narrow"/>
+          <w:lang w:val="de-DE"/>
         </w:rPr>
         <w:t xml:space="preserve"> </w:t>
       </w:r>
@@ -538,22 +573,9 @@
           <w:rPr>
             <w:rStyle w:val="Hyperlink"/>
             <w:rFonts w:ascii="Arial Narrow" w:hAnsi="Arial Narrow"/>
+            <w:lang w:val="de-DE"/>
           </w:rPr>
-          <w:t>https://arxiv.org/abs/2004</w:t>
-        </w:r>
-        <w:r>
-          <w:rPr>
-            <w:rStyle w:val="Hyperlink"/>
-            <w:rFonts w:ascii="Arial Narrow" w:hAnsi="Arial Narrow"/>
-          </w:rPr>
-          <w:t>.</w:t>
-        </w:r>
-        <w:r>
-          <w:rPr>
-            <w:rStyle w:val="Hyperlink"/>
-            <w:rFonts w:ascii="Arial Narrow" w:hAnsi="Arial Narrow"/>
-          </w:rPr>
-          <w:t>08909</w:t>
+          <w:t>https://arxiv.org/abs/2004.08909</w:t>
         </w:r>
       </w:hyperlink>
     </w:p>
@@ -562,6 +584,7 @@
         <w:spacing w:after="120" w:line="240" w:lineRule="auto"/>
         <w:rPr>
           <w:rFonts w:ascii="Arial Narrow" w:hAnsi="Arial Narrow"/>
+          <w:lang w:val="de-DE"/>
         </w:rPr>
       </w:pPr>
     </w:p>
@@ -692,14 +715,7 @@
           <w:rStyle w:val="pv-accomplishment-entitydate"/>
           <w:rFonts w:ascii="Arial Narrow" w:hAnsi="Arial Narrow"/>
         </w:rPr>
-        <w:t xml:space="preserve">, Date of latest review: </w:t>
-      </w:r>
-      <w:r>
-        <w:rPr>
-          <w:rStyle w:val="pv-accomplishment-entitydate"/>
-          <w:rFonts w:ascii="Arial Narrow" w:hAnsi="Arial Narrow"/>
-        </w:rPr>
-        <w:t>20 Jun</w:t>
+        <w:t>, Date of latest review: 20 Jun</w:t>
       </w:r>
       <w:r>
         <w:rPr>
@@ -731,14 +747,7 @@
           <w:rStyle w:val="pv-accomplishment-entitydate"/>
           <w:rFonts w:ascii="Arial Narrow" w:hAnsi="Arial Narrow"/>
         </w:rPr>
-        <w:t xml:space="preserve">Abstract: </w:t>
-      </w:r>
-      <w:r>
-        <w:rPr>
-          <w:rStyle w:val="pv-accomplishment-entitydate"/>
-          <w:rFonts w:ascii="Arial Narrow" w:hAnsi="Arial Narrow"/>
-        </w:rPr>
-        <w:t xml:space="preserve">Upon a consistent topological statistical theory the application of structural statistics requires a quantification of the proximity structure of model spaces. An important tool to study these structures are Pseudo-Riemannian metrices, which in the category of statistical models are induced by statistical divergences. The present article extends the notation of topological statistical models by a differential structure to statistical manifolds and introduces the differential geometric foundations to study distribution families by their differential-, Riemannian- and </w:t>
+        <w:t xml:space="preserve">Abstract: Upon a consistent topological statistical theory the application of structural statistics requires a quantification of the proximity structure of model spaces. An important tool to study these structures are Pseudo-Riemannian metrices, which in the category of statistical models are induced by statistical divergences. The present article extends the notation of topological statistical models by a differential structure to statistical manifolds and introduces the differential geometric foundations to study distribution families by their differential-, Riemannian- and </w:t>
       </w:r>
       <w:proofErr w:type="spellStart"/>
       <w:r>
@@ -764,18 +773,21 @@
         <w:spacing w:after="120"/>
         <w:rPr>
           <w:rFonts w:ascii="Arial Narrow" w:hAnsi="Arial Narrow"/>
-        </w:rPr>
-      </w:pPr>
-      <w:r>
-        <w:rPr>
-          <w:rStyle w:val="pv-accomplishment-entitydate"/>
-          <w:rFonts w:ascii="Arial Narrow" w:hAnsi="Arial Narrow"/>
+          <w:lang w:val="de-DE"/>
+        </w:rPr>
+      </w:pPr>
+      <w:r>
+        <w:rPr>
+          <w:rStyle w:val="pv-accomplishment-entitydate"/>
+          <w:rFonts w:ascii="Arial Narrow" w:hAnsi="Arial Narrow"/>
+          <w:lang w:val="de-DE"/>
         </w:rPr>
         <w:t>URI:</w:t>
       </w:r>
       <w:r>
         <w:rPr>
           <w:rFonts w:ascii="Arial Narrow" w:hAnsi="Arial Narrow"/>
+          <w:lang w:val="de-DE"/>
         </w:rPr>
         <w:t xml:space="preserve"> </w:t>
       </w:r>
@@ -784,22 +796,9 @@
           <w:rPr>
             <w:rStyle w:val="Hyperlink"/>
             <w:rFonts w:ascii="Arial Narrow" w:hAnsi="Arial Narrow"/>
+            <w:lang w:val="de-DE"/>
           </w:rPr>
-          <w:t>https://arxiv.org/abs</w:t>
-        </w:r>
-        <w:r>
-          <w:rPr>
-            <w:rStyle w:val="Hyperlink"/>
-            <w:rFonts w:ascii="Arial Narrow" w:hAnsi="Arial Narrow"/>
-          </w:rPr>
-          <w:t>/</w:t>
-        </w:r>
-        <w:r>
-          <w:rPr>
-            <w:rStyle w:val="Hyperlink"/>
-            <w:rFonts w:ascii="Arial Narrow" w:hAnsi="Arial Narrow"/>
-          </w:rPr>
-          <w:t>2002.07424</w:t>
+          <w:t>https://arxiv.org/abs/2002.07424</w:t>
         </w:r>
       </w:hyperlink>
     </w:p>
@@ -808,6 +807,7 @@
         <w:spacing w:after="120" w:line="240" w:lineRule="auto"/>
         <w:rPr>
           <w:rFonts w:ascii="Arial Narrow" w:hAnsi="Arial Narrow"/>
+          <w:lang w:val="de-DE"/>
         </w:rPr>
       </w:pPr>
     </w:p>
@@ -912,6 +912,7 @@
         <w:t>Subjects: Statistics Theory (math.ST); Machine Learning (</w:t>
       </w:r>
       <w:proofErr w:type="spellStart"/>
+      <w:proofErr w:type="gramStart"/>
       <w:r>
         <w:rPr>
           <w:rFonts w:ascii="Arial Narrow" w:hAnsi="Arial Narrow"/>
@@ -919,6 +920,7 @@
         <w:t>cs.LG</w:t>
       </w:r>
       <w:proofErr w:type="spellEnd"/>
+      <w:proofErr w:type="gramEnd"/>
       <w:r>
         <w:rPr>
           <w:rFonts w:ascii="Arial Narrow" w:hAnsi="Arial Narrow"/>
@@ -974,14 +976,7 @@
           <w:rStyle w:val="pv-accomplishment-entitydate"/>
           <w:rFonts w:ascii="Arial Narrow" w:hAnsi="Arial Narrow"/>
         </w:rPr>
-        <w:t xml:space="preserve">, </w:t>
-      </w:r>
-      <w:r>
-        <w:rPr>
-          <w:rStyle w:val="pv-accomplishment-entitydate"/>
-          <w:rFonts w:ascii="Arial Narrow" w:hAnsi="Arial Narrow"/>
-        </w:rPr>
-        <w:t>Date of latest review: 20 Jun</w:t>
+        <w:t>, Date of latest review: 20 Jun</w:t>
       </w:r>
       <w:r>
         <w:rPr>
@@ -1013,29 +1008,24 @@
           <w:rStyle w:val="pv-accomplishment-entitydate"/>
           <w:rFonts w:ascii="Arial Narrow" w:hAnsi="Arial Narrow"/>
         </w:rPr>
-        <w:t xml:space="preserve">Abstract: </w:t>
-      </w:r>
-      <w:r>
-        <w:rPr>
-          <w:rStyle w:val="pv-accomplishment-entitydate"/>
-          <w:rFonts w:ascii="Arial Narrow" w:hAnsi="Arial Narrow"/>
-        </w:rPr>
-        <w:t>Topological statistical theory provides the foundation for a modern mathematical reformulation of classical statistical theory: Structural Statistics emphasizes the structural assumptions that accompany distribution families and the set of structure preserving transformations between them, given by their statistical morphisms. The resulting language is designed to integrate complicated structured model spaces like deep-learning models and to close the gap to topology and differential geometry. To preserve the compatibility to classical statistics the language comprises corresponding concepts for standard information criteria like sufficiency and completeness.</w:t>
-      </w:r>
-    </w:p>
-    <w:p>
-      <w:pPr>
-        <w:keepNext/>
-        <w:keepLines/>
-        <w:spacing w:after="120"/>
-        <w:rPr>
-          <w:rFonts w:ascii="Arial Narrow" w:hAnsi="Arial Narrow"/>
-        </w:rPr>
-      </w:pPr>
-      <w:r>
-        <w:rPr>
-          <w:rStyle w:val="pv-accomplishment-entitydate"/>
-          <w:rFonts w:ascii="Arial Narrow" w:hAnsi="Arial Narrow"/>
+        <w:t>Abstract: Topological statistical theory provides the foundation for a modern mathematical reformulation of classical statistical theory: Structural Statistics emphasizes the structural assumptions that accompany distribution families and the set of structure preserving transformations between them, given by their statistical morphisms. The resulting language is designed to integrate complicated structured model spaces like deep-learning models and to close the gap to topology and differential geometry. To preserve the compatibility to classical statistics the language comprises corresponding concepts for standard information criteria like sufficiency and completeness.</w:t>
+      </w:r>
+    </w:p>
+    <w:p>
+      <w:pPr>
+        <w:keepNext/>
+        <w:keepLines/>
+        <w:spacing w:after="120"/>
+        <w:rPr>
+          <w:rFonts w:ascii="Arial Narrow" w:hAnsi="Arial Narrow"/>
+          <w:lang w:val="de-DE"/>
+        </w:rPr>
+      </w:pPr>
+      <w:r>
+        <w:rPr>
+          <w:rStyle w:val="pv-accomplishment-entitydate"/>
+          <w:rFonts w:ascii="Arial Narrow" w:hAnsi="Arial Narrow"/>
+          <w:lang w:val="de-DE"/>
         </w:rPr>
         <w:t xml:space="preserve">URI: </w:t>
       </w:r>
@@ -1044,22 +1034,9 @@
           <w:rPr>
             <w:rStyle w:val="Hyperlink"/>
             <w:rFonts w:ascii="Arial Narrow" w:hAnsi="Arial Narrow"/>
+            <w:lang w:val="de-DE"/>
           </w:rPr>
-          <w:t>https://arxiv.org/abs</w:t>
-        </w:r>
-        <w:r>
-          <w:rPr>
-            <w:rStyle w:val="Hyperlink"/>
-            <w:rFonts w:ascii="Arial Narrow" w:hAnsi="Arial Narrow"/>
-          </w:rPr>
-          <w:t>/</w:t>
-        </w:r>
-        <w:r>
-          <w:rPr>
-            <w:rStyle w:val="Hyperlink"/>
-            <w:rFonts w:ascii="Arial Narrow" w:hAnsi="Arial Narrow"/>
-          </w:rPr>
-          <w:t>1912.10266</w:t>
+          <w:t>https://arxiv.org/abs/1912.10266</w:t>
         </w:r>
       </w:hyperlink>
     </w:p>
@@ -1068,6 +1045,7 @@
         <w:spacing w:after="120" w:line="240" w:lineRule="auto"/>
         <w:rPr>
           <w:rFonts w:ascii="Arial Narrow" w:hAnsi="Arial Narrow"/>
+          <w:lang w:val="de-DE"/>
         </w:rPr>
       </w:pPr>
     </w:p>
@@ -1114,239 +1092,244 @@
         <w:spacing w:after="120"/>
         <w:rPr>
           <w:rFonts w:ascii="Arial Narrow" w:hAnsi="Arial Narrow"/>
-        </w:rPr>
-      </w:pPr>
-      <w:r>
-        <w:rPr>
-          <w:rFonts w:ascii="Arial Narrow" w:hAnsi="Arial Narrow"/>
-        </w:rPr>
-        <w:t xml:space="preserve">Role: </w:t>
-      </w:r>
-      <w:r>
-        <w:rPr>
-          <w:rFonts w:ascii="Arial Narrow" w:hAnsi="Arial Narrow"/>
+          <w:lang w:val="de-DE"/>
+        </w:rPr>
+      </w:pPr>
+      <w:proofErr w:type="spellStart"/>
+      <w:r>
+        <w:rPr>
+          <w:rFonts w:ascii="Arial Narrow" w:hAnsi="Arial Narrow"/>
+          <w:lang w:val="de-DE"/>
+        </w:rPr>
+        <w:t>Role</w:t>
+      </w:r>
+      <w:proofErr w:type="spellEnd"/>
+      <w:r>
+        <w:rPr>
+          <w:rFonts w:ascii="Arial Narrow" w:hAnsi="Arial Narrow"/>
+          <w:lang w:val="de-DE"/>
+        </w:rPr>
+        <w:t xml:space="preserve">: </w:t>
+      </w:r>
+      <w:proofErr w:type="spellStart"/>
+      <w:r>
+        <w:rPr>
+          <w:rFonts w:ascii="Arial Narrow" w:hAnsi="Arial Narrow"/>
+          <w:lang w:val="de-DE"/>
         </w:rPr>
         <w:t>Author</w:t>
       </w:r>
-      <w:r>
-        <w:rPr>
-          <w:rFonts w:ascii="Arial Narrow" w:hAnsi="Arial Narrow"/>
+      <w:proofErr w:type="spellEnd"/>
+      <w:r>
+        <w:rPr>
+          <w:rFonts w:ascii="Arial Narrow" w:hAnsi="Arial Narrow"/>
+          <w:lang w:val="de-DE"/>
         </w:rPr>
         <w:t xml:space="preserve">, Affiliation: </w:t>
       </w:r>
       <w:r>
         <w:rPr>
           <w:rFonts w:ascii="Arial Narrow" w:hAnsi="Arial Narrow"/>
+          <w:lang w:val="de-DE"/>
         </w:rPr>
         <w:t>Universität Heidelberg</w:t>
       </w:r>
       <w:r>
         <w:rPr>
           <w:rFonts w:ascii="Arial Narrow" w:hAnsi="Arial Narrow"/>
+          <w:lang w:val="de-DE"/>
         </w:rPr>
         <w:t>,</w:t>
       </w:r>
       <w:r>
         <w:rPr>
           <w:rFonts w:ascii="Arial Narrow" w:hAnsi="Arial Narrow"/>
+          <w:lang w:val="de-DE"/>
+        </w:rPr>
+        <w:t xml:space="preserve"> Deutsches Krebsforschungszentrum</w:t>
+      </w:r>
+      <w:r>
+        <w:rPr>
+          <w:rFonts w:ascii="Arial Narrow" w:hAnsi="Arial Narrow"/>
+          <w:lang w:val="de-DE"/>
+        </w:rPr>
+        <w:t xml:space="preserve"> (DKFZ)</w:t>
+      </w:r>
+    </w:p>
+    <w:p>
+      <w:pPr>
+        <w:keepNext/>
+        <w:keepLines/>
+        <w:spacing w:after="120"/>
+        <w:rPr>
+          <w:rFonts w:ascii="Arial Narrow" w:hAnsi="Arial Narrow"/>
+        </w:rPr>
+      </w:pPr>
+      <w:r>
+        <w:rPr>
+          <w:rFonts w:ascii="Arial Narrow" w:hAnsi="Arial Narrow"/>
+        </w:rPr>
+        <w:t>Subjects:</w:t>
+      </w:r>
+      <w:r>
+        <w:rPr>
+          <w:rFonts w:ascii="Arial Narrow" w:hAnsi="Arial Narrow"/>
         </w:rPr>
         <w:t xml:space="preserve"> </w:t>
       </w:r>
+      <w:r>
+        <w:rPr>
+          <w:rFonts w:ascii="Arial Narrow" w:hAnsi="Arial Narrow"/>
+        </w:rPr>
+        <w:t>Machine Learning (</w:t>
+      </w:r>
       <w:proofErr w:type="spellStart"/>
-      <w:r>
-        <w:rPr>
-          <w:rFonts w:ascii="Arial Narrow" w:hAnsi="Arial Narrow"/>
-        </w:rPr>
-        <w:t>Deutsches</w:t>
+      <w:proofErr w:type="gramStart"/>
+      <w:r>
+        <w:rPr>
+          <w:rFonts w:ascii="Arial Narrow" w:hAnsi="Arial Narrow"/>
+        </w:rPr>
+        <w:t>cs.LG</w:t>
       </w:r>
       <w:proofErr w:type="spellEnd"/>
-      <w:r>
-        <w:rPr>
-          <w:rFonts w:ascii="Arial Narrow" w:hAnsi="Arial Narrow"/>
+      <w:proofErr w:type="gramEnd"/>
+      <w:r>
+        <w:rPr>
+          <w:rFonts w:ascii="Arial Narrow" w:hAnsi="Arial Narrow"/>
+        </w:rPr>
+        <w:t>)</w:t>
+      </w:r>
+      <w:r>
+        <w:rPr>
+          <w:rFonts w:ascii="Arial Narrow" w:hAnsi="Arial Narrow"/>
+        </w:rPr>
+        <w:t>; Gene Regulation (q-bio.MN)</w:t>
+      </w:r>
+      <w:r>
+        <w:rPr>
+          <w:rFonts w:ascii="Arial Narrow" w:hAnsi="Arial Narrow"/>
+        </w:rPr>
+        <w:t>, MSC classes: 62A01</w:t>
+      </w:r>
+    </w:p>
+    <w:p>
+      <w:pPr>
+        <w:keepNext/>
+        <w:keepLines/>
+        <w:spacing w:after="120"/>
+        <w:rPr>
+          <w:rStyle w:val="pv-accomplishment-entitydate"/>
+          <w:rFonts w:ascii="Arial Narrow" w:hAnsi="Arial Narrow"/>
+        </w:rPr>
+      </w:pPr>
+      <w:r>
+        <w:rPr>
+          <w:rFonts w:ascii="Arial Narrow" w:hAnsi="Arial Narrow"/>
+        </w:rPr>
+        <w:t>Publication date</w:t>
+      </w:r>
+      <w:r>
+        <w:rPr>
+          <w:rFonts w:ascii="Arial Narrow" w:hAnsi="Arial Narrow"/>
+        </w:rPr>
+        <w:t xml:space="preserve">: </w:t>
+      </w:r>
+      <w:r>
+        <w:rPr>
+          <w:rStyle w:val="pv-accomplishment-entitydate"/>
+          <w:rFonts w:ascii="Arial Narrow" w:hAnsi="Arial Narrow"/>
+        </w:rPr>
+        <w:t>1 Sept</w:t>
+      </w:r>
+      <w:r>
+        <w:rPr>
+          <w:rStyle w:val="pv-accomplishment-entitydate"/>
+          <w:rFonts w:ascii="Arial Narrow" w:hAnsi="Arial Narrow"/>
+        </w:rPr>
+        <w:t>ember</w:t>
+      </w:r>
+      <w:r>
+        <w:rPr>
+          <w:rStyle w:val="pv-accomplishment-entitydate"/>
+          <w:rFonts w:ascii="Arial Narrow" w:hAnsi="Arial Narrow"/>
+        </w:rPr>
+        <w:t xml:space="preserve"> 2017</w:t>
+      </w:r>
+    </w:p>
+    <w:p>
+      <w:pPr>
+        <w:keepNext/>
+        <w:keepLines/>
+        <w:spacing w:after="120"/>
+        <w:rPr>
+          <w:rStyle w:val="pv-accomplishment-entitydate"/>
+          <w:rFonts w:ascii="Arial Narrow" w:hAnsi="Arial Narrow"/>
+        </w:rPr>
+      </w:pPr>
+      <w:r>
+        <w:rPr>
+          <w:rStyle w:val="pv-accomplishment-entitydate"/>
+          <w:rFonts w:ascii="Arial Narrow" w:hAnsi="Arial Narrow"/>
+        </w:rPr>
+        <w:t xml:space="preserve">Abstract: </w:t>
+      </w:r>
+      <w:r>
+        <w:rPr>
+          <w:rStyle w:val="pv-accomplishment-entitydate"/>
+          <w:rFonts w:ascii="Arial Narrow" w:hAnsi="Arial Narrow"/>
+        </w:rPr>
+        <w:t xml:space="preserve">Gene regulation analysis is a challenging task, which requires the consideration of intricate dependency structures. These structures, however, frequently are only selectively understood in terms of parametric relationships, which also impedes the derivation of meaningful correlation measures. The present thesis addresses this issue by introducing a generalized correlation measure, which is based on principal manifolds. This is motivated by recent advances within the approximation of principal manifolds by deep structured Energy Base Models. </w:t>
+      </w:r>
+      <w:r>
+        <w:rPr>
+          <w:rStyle w:val="pv-accomplishment-entitydate"/>
+          <w:rFonts w:ascii="Arial Narrow" w:hAnsi="Arial Narrow"/>
+        </w:rPr>
+        <w:t>Finally,</w:t>
+      </w:r>
+      <w:r>
+        <w:rPr>
+          <w:rStyle w:val="pv-accomplishment-entitydate"/>
+          <w:rFonts w:ascii="Arial Narrow" w:hAnsi="Arial Narrow"/>
+        </w:rPr>
+        <w:t xml:space="preserve"> the application of this approach is demonstrated for gene regulation analysis of cDNA microarray data of Glioblastoma Multiforme.</w:t>
+      </w:r>
+    </w:p>
+    <w:p>
+      <w:pPr>
+        <w:keepNext/>
+        <w:keepLines/>
+        <w:spacing w:after="120"/>
+        <w:rPr>
+          <w:rStyle w:val="pv-accomplishment-entitydate"/>
+          <w:rFonts w:ascii="Arial Narrow" w:hAnsi="Arial Narrow"/>
+          <w:lang w:val="de-DE"/>
+        </w:rPr>
+      </w:pPr>
+      <w:r>
+        <w:rPr>
+          <w:rStyle w:val="pv-accomplishment-entitydate"/>
+          <w:rFonts w:ascii="Arial Narrow" w:hAnsi="Arial Narrow"/>
+          <w:lang w:val="de-DE"/>
+        </w:rPr>
+        <w:t>URI:</w:t>
+      </w:r>
+      <w:r>
+        <w:rPr>
+          <w:rStyle w:val="pv-accomplishment-entitydate"/>
+          <w:rFonts w:ascii="Arial Narrow" w:hAnsi="Arial Narrow"/>
+          <w:lang w:val="de-DE"/>
         </w:rPr>
         <w:t xml:space="preserve"> </w:t>
-      </w:r>
-      <w:proofErr w:type="spellStart"/>
-      <w:r>
-        <w:rPr>
-          <w:rFonts w:ascii="Arial Narrow" w:hAnsi="Arial Narrow"/>
-        </w:rPr>
-        <w:t>Krebsforschungszentrum</w:t>
-      </w:r>
-      <w:proofErr w:type="spellEnd"/>
-      <w:r>
-        <w:rPr>
-          <w:rFonts w:ascii="Arial Narrow" w:hAnsi="Arial Narrow"/>
-        </w:rPr>
-        <w:t xml:space="preserve"> (DKFZ)</w:t>
-      </w:r>
-    </w:p>
-    <w:p>
-      <w:pPr>
-        <w:keepNext/>
-        <w:keepLines/>
-        <w:spacing w:after="120"/>
-        <w:rPr>
-          <w:rFonts w:ascii="Arial Narrow" w:hAnsi="Arial Narrow"/>
-        </w:rPr>
-      </w:pPr>
-      <w:r>
-        <w:rPr>
-          <w:rFonts w:ascii="Arial Narrow" w:hAnsi="Arial Narrow"/>
-        </w:rPr>
-        <w:t>Subjects:</w:t>
-      </w:r>
-      <w:r>
-        <w:rPr>
-          <w:rFonts w:ascii="Arial Narrow" w:hAnsi="Arial Narrow"/>
-        </w:rPr>
-        <w:t xml:space="preserve"> </w:t>
-      </w:r>
-      <w:r>
-        <w:rPr>
-          <w:rFonts w:ascii="Arial Narrow" w:hAnsi="Arial Narrow"/>
-        </w:rPr>
-        <w:t>Machine Learning (</w:t>
-      </w:r>
-      <w:proofErr w:type="spellStart"/>
-      <w:r>
-        <w:rPr>
-          <w:rFonts w:ascii="Arial Narrow" w:hAnsi="Arial Narrow"/>
-        </w:rPr>
-        <w:t>cs.LG</w:t>
-      </w:r>
-      <w:proofErr w:type="spellEnd"/>
-      <w:r>
-        <w:rPr>
-          <w:rFonts w:ascii="Arial Narrow" w:hAnsi="Arial Narrow"/>
-        </w:rPr>
-        <w:t>)</w:t>
-      </w:r>
-      <w:r>
-        <w:rPr>
-          <w:rFonts w:ascii="Arial Narrow" w:hAnsi="Arial Narrow"/>
-        </w:rPr>
-        <w:t xml:space="preserve">; </w:t>
-      </w:r>
-      <w:r>
-        <w:rPr>
-          <w:rFonts w:ascii="Arial Narrow" w:hAnsi="Arial Narrow"/>
-        </w:rPr>
-        <w:t>Gene Regulation (q-bio.MN)</w:t>
-      </w:r>
-      <w:r>
-        <w:rPr>
-          <w:rFonts w:ascii="Arial Narrow" w:hAnsi="Arial Narrow"/>
-        </w:rPr>
-        <w:t>, MSC classes: 62A01</w:t>
-      </w:r>
-    </w:p>
-    <w:p>
-      <w:pPr>
-        <w:keepNext/>
-        <w:keepLines/>
-        <w:spacing w:after="120"/>
-        <w:rPr>
-          <w:rStyle w:val="pv-accomplishment-entitydate"/>
-          <w:rFonts w:ascii="Arial Narrow" w:hAnsi="Arial Narrow"/>
-        </w:rPr>
-      </w:pPr>
-      <w:r>
-        <w:rPr>
-          <w:rFonts w:ascii="Arial Narrow" w:hAnsi="Arial Narrow"/>
-        </w:rPr>
-        <w:t>Publication date</w:t>
-      </w:r>
-      <w:r>
-        <w:rPr>
-          <w:rFonts w:ascii="Arial Narrow" w:hAnsi="Arial Narrow"/>
-        </w:rPr>
-        <w:t xml:space="preserve">: </w:t>
-      </w:r>
-      <w:r>
-        <w:rPr>
-          <w:rStyle w:val="pv-accomplishment-entitydate"/>
-          <w:rFonts w:ascii="Arial Narrow" w:hAnsi="Arial Narrow"/>
-        </w:rPr>
-        <w:t>1 Sept</w:t>
-      </w:r>
-      <w:r>
-        <w:rPr>
-          <w:rStyle w:val="pv-accomplishment-entitydate"/>
-          <w:rFonts w:ascii="Arial Narrow" w:hAnsi="Arial Narrow"/>
-        </w:rPr>
-        <w:t>ember</w:t>
-      </w:r>
-      <w:r>
-        <w:rPr>
-          <w:rStyle w:val="pv-accomplishment-entitydate"/>
-          <w:rFonts w:ascii="Arial Narrow" w:hAnsi="Arial Narrow"/>
-        </w:rPr>
-        <w:t xml:space="preserve"> 2017</w:t>
-      </w:r>
-    </w:p>
-    <w:p>
-      <w:pPr>
-        <w:keepNext/>
-        <w:keepLines/>
-        <w:spacing w:after="120"/>
-        <w:rPr>
-          <w:rStyle w:val="pv-accomplishment-entitydate"/>
-          <w:rFonts w:ascii="Arial Narrow" w:hAnsi="Arial Narrow"/>
-        </w:rPr>
-      </w:pPr>
-      <w:r>
-        <w:rPr>
-          <w:rStyle w:val="pv-accomplishment-entitydate"/>
-          <w:rFonts w:ascii="Arial Narrow" w:hAnsi="Arial Narrow"/>
-        </w:rPr>
-        <w:t xml:space="preserve">Abstract: </w:t>
-      </w:r>
-      <w:r>
-        <w:rPr>
-          <w:rStyle w:val="pv-accomplishment-entitydate"/>
-          <w:rFonts w:ascii="Arial Narrow" w:hAnsi="Arial Narrow"/>
-        </w:rPr>
-        <w:t xml:space="preserve">Gene regulation analysis is a challenging task, which requires the consideration of intricate dependency structures. These structures, however, frequently are only selectively understood in terms of parametric relationships, which also impedes the derivation of meaningful correlation measures. The present thesis addresses this issue by introducing a generalized correlation measure, which is based on principal manifolds. This is motivated by recent advances within the approximation of principal manifolds by deep structured Energy Base Models. </w:t>
-      </w:r>
-      <w:r>
-        <w:rPr>
-          <w:rStyle w:val="pv-accomplishment-entitydate"/>
-          <w:rFonts w:ascii="Arial Narrow" w:hAnsi="Arial Narrow"/>
-        </w:rPr>
-        <w:t>Finally,</w:t>
-      </w:r>
-      <w:r>
-        <w:rPr>
-          <w:rStyle w:val="pv-accomplishment-entitydate"/>
-          <w:rFonts w:ascii="Arial Narrow" w:hAnsi="Arial Narrow"/>
-        </w:rPr>
-        <w:t xml:space="preserve"> the application of this approach is demonstrated for gene regulation analysis of cDNA microarray data of Glioblastoma Multiforme.</w:t>
-      </w:r>
-    </w:p>
-    <w:p>
-      <w:pPr>
-        <w:keepNext/>
-        <w:keepLines/>
-        <w:spacing w:after="120"/>
-        <w:rPr>
-          <w:rFonts w:ascii="Arial Narrow" w:hAnsi="Arial Narrow"/>
-        </w:rPr>
-      </w:pPr>
-      <w:r>
-        <w:rPr>
-          <w:rStyle w:val="pv-accomplishment-entitydate"/>
-          <w:rFonts w:ascii="Arial Narrow" w:hAnsi="Arial Narrow"/>
-        </w:rPr>
-        <w:t xml:space="preserve">URI: </w:t>
       </w:r>
       <w:hyperlink r:id="rId11" w:history="1">
         <w:r>
           <w:rPr>
             <w:rStyle w:val="Hyperlink"/>
             <w:rFonts w:ascii="Arial Narrow" w:hAnsi="Arial Narrow"/>
+            <w:lang w:val="de-DE"/>
           </w:rPr>
-          <w:t>https://drive.google.com/file/d/1HIhMnd1V5cXBAkbX49k7wGDWPqqD_NdP/view</w:t>
+          <w:t>https://github.com/fishroot/resume/blob/master/publications/thesis/201708.pdf</w:t>
         </w:r>
       </w:hyperlink>
     </w:p>
@@ -1355,6 +1338,7 @@
         <w:spacing w:after="120"/>
         <w:rPr>
           <w:rFonts w:ascii="Arial Narrow" w:hAnsi="Arial Narrow"/>
+          <w:lang w:val="de-DE"/>
         </w:rPr>
       </w:pPr>
     </w:p>
@@ -1510,72 +1494,58 @@
         <w:spacing w:after="120"/>
         <w:rPr>
           <w:rFonts w:ascii="Arial Narrow" w:hAnsi="Arial Narrow"/>
-        </w:rPr>
-      </w:pPr>
-      <w:r>
-        <w:rPr>
-          <w:rFonts w:ascii="Arial Narrow" w:hAnsi="Arial Narrow"/>
-        </w:rPr>
-        <w:t xml:space="preserve">Role: Speaker, </w:t>
-      </w:r>
-      <w:r>
-        <w:rPr>
-          <w:rFonts w:ascii="Arial Narrow" w:hAnsi="Arial Narrow"/>
-        </w:rPr>
-        <w:t xml:space="preserve">Affiliation: </w:t>
-      </w:r>
+          <w:lang w:val="de-DE"/>
+        </w:rPr>
+      </w:pPr>
       <w:proofErr w:type="spellStart"/>
       <w:r>
         <w:rPr>
           <w:rFonts w:ascii="Arial Narrow" w:hAnsi="Arial Narrow"/>
-        </w:rPr>
-        <w:t>Deutsches</w:t>
+          <w:lang w:val="de-DE"/>
+        </w:rPr>
+        <w:t>Role</w:t>
       </w:r>
       <w:proofErr w:type="spellEnd"/>
       <w:r>
         <w:rPr>
           <w:rFonts w:ascii="Arial Narrow" w:hAnsi="Arial Narrow"/>
-        </w:rPr>
-        <w:t xml:space="preserve"> </w:t>
+          <w:lang w:val="de-DE"/>
+        </w:rPr>
+        <w:t xml:space="preserve">: Speaker, </w:t>
+      </w:r>
+      <w:r>
+        <w:rPr>
+          <w:rFonts w:ascii="Arial Narrow" w:hAnsi="Arial Narrow"/>
+          <w:lang w:val="de-DE"/>
+        </w:rPr>
+        <w:t>Affiliation: Deutsches Krebsforschungszentrum (DKFZ)</w:t>
+      </w:r>
+    </w:p>
+    <w:p>
+      <w:pPr>
+        <w:keepNext/>
+        <w:keepLines/>
+        <w:spacing w:after="120"/>
+        <w:rPr>
+          <w:rFonts w:ascii="Arial Narrow" w:hAnsi="Arial Narrow"/>
+        </w:rPr>
+      </w:pPr>
+      <w:r>
+        <w:rPr>
+          <w:rFonts w:ascii="Arial Narrow" w:hAnsi="Arial Narrow"/>
+        </w:rPr>
+        <w:t>Subjects: Gene Regulation (q-bio.MN); Machine Learning (</w:t>
       </w:r>
       <w:proofErr w:type="spellStart"/>
-      <w:r>
-        <w:rPr>
-          <w:rFonts w:ascii="Arial Narrow" w:hAnsi="Arial Narrow"/>
-        </w:rPr>
-        <w:t>Krebsforschungszentrum</w:t>
+      <w:proofErr w:type="gramStart"/>
+      <w:r>
+        <w:rPr>
+          <w:rFonts w:ascii="Arial Narrow" w:hAnsi="Arial Narrow"/>
+        </w:rPr>
+        <w:t>cs.LG</w:t>
       </w:r>
       <w:proofErr w:type="spellEnd"/>
-      <w:r>
-        <w:rPr>
-          <w:rFonts w:ascii="Arial Narrow" w:hAnsi="Arial Narrow"/>
-        </w:rPr>
-        <w:t xml:space="preserve"> (DKFZ)</w:t>
-      </w:r>
-    </w:p>
-    <w:p>
-      <w:pPr>
-        <w:keepNext/>
-        <w:keepLines/>
-        <w:spacing w:after="120"/>
-        <w:rPr>
-          <w:rFonts w:ascii="Arial Narrow" w:hAnsi="Arial Narrow"/>
-        </w:rPr>
-      </w:pPr>
-      <w:r>
-        <w:rPr>
-          <w:rFonts w:ascii="Arial Narrow" w:hAnsi="Arial Narrow"/>
-        </w:rPr>
-        <w:t>Subjects: Gene Regulation (q-bio.MN); Machine Learning (</w:t>
-      </w:r>
-      <w:proofErr w:type="spellStart"/>
-      <w:r>
-        <w:rPr>
-          <w:rFonts w:ascii="Arial Narrow" w:hAnsi="Arial Narrow"/>
-        </w:rPr>
-        <w:t>cs.LG</w:t>
-      </w:r>
-      <w:proofErr w:type="spellEnd"/>
+      <w:proofErr w:type="gramEnd"/>
       <w:r>
         <w:rPr>
           <w:rFonts w:ascii="Arial Narrow" w:hAnsi="Arial Narrow"/>
@@ -1707,72 +1677,58 @@
         <w:spacing w:after="120"/>
         <w:rPr>
           <w:rFonts w:ascii="Arial Narrow" w:hAnsi="Arial Narrow"/>
-        </w:rPr>
-      </w:pPr>
-      <w:r>
-        <w:rPr>
-          <w:rFonts w:ascii="Arial Narrow" w:hAnsi="Arial Narrow"/>
-        </w:rPr>
-        <w:t xml:space="preserve">Role: Speaker, </w:t>
-      </w:r>
-      <w:r>
-        <w:rPr>
-          <w:rFonts w:ascii="Arial Narrow" w:hAnsi="Arial Narrow"/>
-        </w:rPr>
-        <w:t xml:space="preserve">Affiliation: </w:t>
-      </w:r>
+          <w:lang w:val="de-DE"/>
+        </w:rPr>
+      </w:pPr>
       <w:proofErr w:type="spellStart"/>
       <w:r>
         <w:rPr>
           <w:rFonts w:ascii="Arial Narrow" w:hAnsi="Arial Narrow"/>
-        </w:rPr>
-        <w:t>Deutsches</w:t>
+          <w:lang w:val="de-DE"/>
+        </w:rPr>
+        <w:t>Role</w:t>
       </w:r>
       <w:proofErr w:type="spellEnd"/>
       <w:r>
         <w:rPr>
           <w:rFonts w:ascii="Arial Narrow" w:hAnsi="Arial Narrow"/>
-        </w:rPr>
-        <w:t xml:space="preserve"> </w:t>
+          <w:lang w:val="de-DE"/>
+        </w:rPr>
+        <w:t xml:space="preserve">: Speaker, </w:t>
+      </w:r>
+      <w:r>
+        <w:rPr>
+          <w:rFonts w:ascii="Arial Narrow" w:hAnsi="Arial Narrow"/>
+          <w:lang w:val="de-DE"/>
+        </w:rPr>
+        <w:t>Affiliation: Deutsches Krebsforschungszentrum (DKFZ)</w:t>
+      </w:r>
+    </w:p>
+    <w:p>
+      <w:pPr>
+        <w:keepNext/>
+        <w:keepLines/>
+        <w:spacing w:after="120"/>
+        <w:rPr>
+          <w:rFonts w:ascii="Arial Narrow" w:hAnsi="Arial Narrow"/>
+        </w:rPr>
+      </w:pPr>
+      <w:r>
+        <w:rPr>
+          <w:rFonts w:ascii="Arial Narrow" w:hAnsi="Arial Narrow"/>
+        </w:rPr>
+        <w:t>Subjects: Gene Regulation (q-bio.MN); Machine Learning (</w:t>
       </w:r>
       <w:proofErr w:type="spellStart"/>
-      <w:r>
-        <w:rPr>
-          <w:rFonts w:ascii="Arial Narrow" w:hAnsi="Arial Narrow"/>
-        </w:rPr>
-        <w:t>Krebsforschungszentrum</w:t>
+      <w:proofErr w:type="gramStart"/>
+      <w:r>
+        <w:rPr>
+          <w:rFonts w:ascii="Arial Narrow" w:hAnsi="Arial Narrow"/>
+        </w:rPr>
+        <w:t>cs.LG</w:t>
       </w:r>
       <w:proofErr w:type="spellEnd"/>
-      <w:r>
-        <w:rPr>
-          <w:rFonts w:ascii="Arial Narrow" w:hAnsi="Arial Narrow"/>
-        </w:rPr>
-        <w:t xml:space="preserve"> (DKFZ)</w:t>
-      </w:r>
-    </w:p>
-    <w:p>
-      <w:pPr>
-        <w:keepNext/>
-        <w:keepLines/>
-        <w:spacing w:after="120"/>
-        <w:rPr>
-          <w:rFonts w:ascii="Arial Narrow" w:hAnsi="Arial Narrow"/>
-        </w:rPr>
-      </w:pPr>
-      <w:r>
-        <w:rPr>
-          <w:rFonts w:ascii="Arial Narrow" w:hAnsi="Arial Narrow"/>
-        </w:rPr>
-        <w:t>Subjects: Gene Regulation (q-bio.MN); Machine Learning (</w:t>
-      </w:r>
-      <w:proofErr w:type="spellStart"/>
-      <w:r>
-        <w:rPr>
-          <w:rFonts w:ascii="Arial Narrow" w:hAnsi="Arial Narrow"/>
-        </w:rPr>
-        <w:t>cs.LG</w:t>
-      </w:r>
-      <w:proofErr w:type="spellEnd"/>
+      <w:proofErr w:type="gramEnd"/>
       <w:r>
         <w:rPr>
           <w:rFonts w:ascii="Arial Narrow" w:hAnsi="Arial Narrow"/>
@@ -1896,72 +1852,58 @@
         <w:spacing w:after="120"/>
         <w:rPr>
           <w:rFonts w:ascii="Arial Narrow" w:hAnsi="Arial Narrow"/>
-        </w:rPr>
-      </w:pPr>
-      <w:r>
-        <w:rPr>
-          <w:rFonts w:ascii="Arial Narrow" w:hAnsi="Arial Narrow"/>
-        </w:rPr>
-        <w:t xml:space="preserve">Role: Speaker, </w:t>
-      </w:r>
-      <w:r>
-        <w:rPr>
-          <w:rFonts w:ascii="Arial Narrow" w:hAnsi="Arial Narrow"/>
-        </w:rPr>
-        <w:t xml:space="preserve">Affiliation: </w:t>
-      </w:r>
+          <w:lang w:val="de-DE"/>
+        </w:rPr>
+      </w:pPr>
       <w:proofErr w:type="spellStart"/>
       <w:r>
         <w:rPr>
           <w:rFonts w:ascii="Arial Narrow" w:hAnsi="Arial Narrow"/>
-        </w:rPr>
-        <w:t>Deutsches</w:t>
+          <w:lang w:val="de-DE"/>
+        </w:rPr>
+        <w:t>Role</w:t>
       </w:r>
       <w:proofErr w:type="spellEnd"/>
       <w:r>
         <w:rPr>
           <w:rFonts w:ascii="Arial Narrow" w:hAnsi="Arial Narrow"/>
-        </w:rPr>
-        <w:t xml:space="preserve"> </w:t>
+          <w:lang w:val="de-DE"/>
+        </w:rPr>
+        <w:t xml:space="preserve">: Speaker, </w:t>
+      </w:r>
+      <w:r>
+        <w:rPr>
+          <w:rFonts w:ascii="Arial Narrow" w:hAnsi="Arial Narrow"/>
+          <w:lang w:val="de-DE"/>
+        </w:rPr>
+        <w:t>Affiliation: Deutsches Krebsforschungszentrum (DKFZ)</w:t>
+      </w:r>
+    </w:p>
+    <w:p>
+      <w:pPr>
+        <w:keepNext/>
+        <w:keepLines/>
+        <w:spacing w:after="120"/>
+        <w:rPr>
+          <w:rFonts w:ascii="Arial Narrow" w:hAnsi="Arial Narrow"/>
+        </w:rPr>
+      </w:pPr>
+      <w:r>
+        <w:rPr>
+          <w:rFonts w:ascii="Arial Narrow" w:hAnsi="Arial Narrow"/>
+        </w:rPr>
+        <w:t>Subjects: Gene Regulation (q-bio.MN); Machine Learning (</w:t>
       </w:r>
       <w:proofErr w:type="spellStart"/>
-      <w:r>
-        <w:rPr>
-          <w:rFonts w:ascii="Arial Narrow" w:hAnsi="Arial Narrow"/>
-        </w:rPr>
-        <w:t>Krebsforschungszentrum</w:t>
+      <w:proofErr w:type="gramStart"/>
+      <w:r>
+        <w:rPr>
+          <w:rFonts w:ascii="Arial Narrow" w:hAnsi="Arial Narrow"/>
+        </w:rPr>
+        <w:t>cs.LG</w:t>
       </w:r>
       <w:proofErr w:type="spellEnd"/>
-      <w:r>
-        <w:rPr>
-          <w:rFonts w:ascii="Arial Narrow" w:hAnsi="Arial Narrow"/>
-        </w:rPr>
-        <w:t xml:space="preserve"> (DKFZ)</w:t>
-      </w:r>
-    </w:p>
-    <w:p>
-      <w:pPr>
-        <w:keepNext/>
-        <w:keepLines/>
-        <w:spacing w:after="120"/>
-        <w:rPr>
-          <w:rFonts w:ascii="Arial Narrow" w:hAnsi="Arial Narrow"/>
-        </w:rPr>
-      </w:pPr>
-      <w:r>
-        <w:rPr>
-          <w:rFonts w:ascii="Arial Narrow" w:hAnsi="Arial Narrow"/>
-        </w:rPr>
-        <w:t>Subjects: Gene Regulation (q-bio.MN); Machine Learning (</w:t>
-      </w:r>
-      <w:proofErr w:type="spellStart"/>
-      <w:r>
-        <w:rPr>
-          <w:rFonts w:ascii="Arial Narrow" w:hAnsi="Arial Narrow"/>
-        </w:rPr>
-        <w:t>cs.LG</w:t>
-      </w:r>
-      <w:proofErr w:type="spellEnd"/>
+      <w:proofErr w:type="gramEnd"/>
       <w:r>
         <w:rPr>
           <w:rFonts w:ascii="Arial Narrow" w:hAnsi="Arial Narrow"/>
@@ -2086,72 +2028,58 @@
         <w:spacing w:after="120"/>
         <w:rPr>
           <w:rFonts w:ascii="Arial Narrow" w:hAnsi="Arial Narrow"/>
-        </w:rPr>
-      </w:pPr>
-      <w:r>
-        <w:rPr>
-          <w:rFonts w:ascii="Arial Narrow" w:hAnsi="Arial Narrow"/>
-        </w:rPr>
-        <w:t xml:space="preserve">Role: Speaker, </w:t>
-      </w:r>
-      <w:r>
-        <w:rPr>
-          <w:rFonts w:ascii="Arial Narrow" w:hAnsi="Arial Narrow"/>
-        </w:rPr>
-        <w:t xml:space="preserve">Affiliation: </w:t>
-      </w:r>
+          <w:lang w:val="de-DE"/>
+        </w:rPr>
+      </w:pPr>
       <w:proofErr w:type="spellStart"/>
       <w:r>
         <w:rPr>
           <w:rFonts w:ascii="Arial Narrow" w:hAnsi="Arial Narrow"/>
-        </w:rPr>
-        <w:t>Deutsches</w:t>
+          <w:lang w:val="de-DE"/>
+        </w:rPr>
+        <w:t>Role</w:t>
       </w:r>
       <w:proofErr w:type="spellEnd"/>
       <w:r>
         <w:rPr>
           <w:rFonts w:ascii="Arial Narrow" w:hAnsi="Arial Narrow"/>
-        </w:rPr>
-        <w:t xml:space="preserve"> </w:t>
+          <w:lang w:val="de-DE"/>
+        </w:rPr>
+        <w:t xml:space="preserve">: Speaker, </w:t>
+      </w:r>
+      <w:r>
+        <w:rPr>
+          <w:rFonts w:ascii="Arial Narrow" w:hAnsi="Arial Narrow"/>
+          <w:lang w:val="de-DE"/>
+        </w:rPr>
+        <w:t>Affiliation: Deutsches Krebsforschungszentrum (DKFZ)</w:t>
+      </w:r>
+    </w:p>
+    <w:p>
+      <w:pPr>
+        <w:keepNext/>
+        <w:keepLines/>
+        <w:spacing w:after="120"/>
+        <w:rPr>
+          <w:rFonts w:ascii="Arial Narrow" w:hAnsi="Arial Narrow"/>
+        </w:rPr>
+      </w:pPr>
+      <w:r>
+        <w:rPr>
+          <w:rFonts w:ascii="Arial Narrow" w:hAnsi="Arial Narrow"/>
+        </w:rPr>
+        <w:t>Subjects: Gene Regulation (q-bio.MN); Machine Learning (</w:t>
       </w:r>
       <w:proofErr w:type="spellStart"/>
-      <w:r>
-        <w:rPr>
-          <w:rFonts w:ascii="Arial Narrow" w:hAnsi="Arial Narrow"/>
-        </w:rPr>
-        <w:t>Krebsforschungszentrum</w:t>
+      <w:proofErr w:type="gramStart"/>
+      <w:r>
+        <w:rPr>
+          <w:rFonts w:ascii="Arial Narrow" w:hAnsi="Arial Narrow"/>
+        </w:rPr>
+        <w:t>cs.LG</w:t>
       </w:r>
       <w:proofErr w:type="spellEnd"/>
-      <w:r>
-        <w:rPr>
-          <w:rFonts w:ascii="Arial Narrow" w:hAnsi="Arial Narrow"/>
-        </w:rPr>
-        <w:t xml:space="preserve"> (DKFZ)</w:t>
-      </w:r>
-    </w:p>
-    <w:p>
-      <w:pPr>
-        <w:keepNext/>
-        <w:keepLines/>
-        <w:spacing w:after="120"/>
-        <w:rPr>
-          <w:rFonts w:ascii="Arial Narrow" w:hAnsi="Arial Narrow"/>
-        </w:rPr>
-      </w:pPr>
-      <w:r>
-        <w:rPr>
-          <w:rFonts w:ascii="Arial Narrow" w:hAnsi="Arial Narrow"/>
-        </w:rPr>
-        <w:t>Subjects: Gene Regulation (q-bio.MN); Machine Learning (</w:t>
-      </w:r>
-      <w:proofErr w:type="spellStart"/>
-      <w:r>
-        <w:rPr>
-          <w:rFonts w:ascii="Arial Narrow" w:hAnsi="Arial Narrow"/>
-        </w:rPr>
-        <w:t>cs.LG</w:t>
-      </w:r>
-      <w:proofErr w:type="spellEnd"/>
+      <w:proofErr w:type="gramEnd"/>
       <w:r>
         <w:rPr>
           <w:rFonts w:ascii="Arial Narrow" w:hAnsi="Arial Narrow"/>
@@ -2253,11 +2181,13 @@
         <w:spacing w:after="120"/>
         <w:rPr>
           <w:rFonts w:ascii="Arial Narrow" w:hAnsi="Arial Narrow"/>
-        </w:rPr>
-      </w:pPr>
-      <w:r>
-        <w:rPr>
-          <w:rFonts w:ascii="Arial Narrow" w:hAnsi="Arial Narrow"/>
+          <w:lang w:val="de-DE"/>
+        </w:rPr>
+      </w:pPr>
+      <w:r>
+        <w:rPr>
+          <w:rFonts w:ascii="Arial Narrow" w:hAnsi="Arial Narrow"/>
+          <w:lang w:val="de-DE"/>
         </w:rPr>
         <w:t xml:space="preserve">Event: </w:t>
       </w:r>
@@ -2265,6 +2195,7 @@
       <w:r>
         <w:rPr>
           <w:rFonts w:ascii="Arial Narrow" w:hAnsi="Arial Narrow"/>
+          <w:lang w:val="de-DE"/>
         </w:rPr>
         <w:t>iBIOS</w:t>
       </w:r>
@@ -2272,97 +2203,70 @@
       <w:r>
         <w:rPr>
           <w:rFonts w:ascii="Arial Narrow" w:hAnsi="Arial Narrow"/>
-        </w:rPr>
-        <w:t xml:space="preserve"> 2012, </w:t>
-      </w:r>
+          <w:lang w:val="de-DE"/>
+        </w:rPr>
+        <w:t xml:space="preserve"> 2012, Kleinwalsertal, Austria</w:t>
+      </w:r>
+    </w:p>
+    <w:p>
+      <w:pPr>
+        <w:keepNext/>
+        <w:keepLines/>
+        <w:spacing w:after="120"/>
+        <w:rPr>
+          <w:rFonts w:ascii="Arial Narrow" w:hAnsi="Arial Narrow"/>
+          <w:lang w:val="de-DE"/>
+        </w:rPr>
+      </w:pPr>
       <w:proofErr w:type="spellStart"/>
       <w:r>
         <w:rPr>
           <w:rFonts w:ascii="Arial Narrow" w:hAnsi="Arial Narrow"/>
-        </w:rPr>
-        <w:t>Kleinwalsertal</w:t>
+          <w:lang w:val="de-DE"/>
+        </w:rPr>
+        <w:t>Role</w:t>
       </w:r>
       <w:proofErr w:type="spellEnd"/>
       <w:r>
         <w:rPr>
           <w:rFonts w:ascii="Arial Narrow" w:hAnsi="Arial Narrow"/>
-        </w:rPr>
-        <w:t>, Austria</w:t>
-      </w:r>
-    </w:p>
-    <w:p>
-      <w:pPr>
-        <w:keepNext/>
-        <w:keepLines/>
-        <w:spacing w:after="120"/>
-        <w:rPr>
-          <w:rFonts w:ascii="Arial Narrow" w:hAnsi="Arial Narrow"/>
-        </w:rPr>
-      </w:pPr>
-      <w:r>
-        <w:rPr>
-          <w:rFonts w:ascii="Arial Narrow" w:hAnsi="Arial Narrow"/>
-        </w:rPr>
-        <w:t xml:space="preserve">Role: Speaker, </w:t>
-      </w:r>
-      <w:r>
-        <w:rPr>
-          <w:rFonts w:ascii="Arial Narrow" w:hAnsi="Arial Narrow"/>
-        </w:rPr>
-        <w:t xml:space="preserve">Affiliation: </w:t>
+          <w:lang w:val="de-DE"/>
+        </w:rPr>
+        <w:t xml:space="preserve">: Speaker, </w:t>
+      </w:r>
+      <w:r>
+        <w:rPr>
+          <w:rFonts w:ascii="Arial Narrow" w:hAnsi="Arial Narrow"/>
+          <w:lang w:val="de-DE"/>
+        </w:rPr>
+        <w:t>Affiliation: Deutsches Krebsforschungszentrum (DKFZ)</w:t>
+      </w:r>
+    </w:p>
+    <w:p>
+      <w:pPr>
+        <w:keepNext/>
+        <w:keepLines/>
+        <w:spacing w:after="120"/>
+        <w:rPr>
+          <w:rFonts w:ascii="Arial Narrow" w:hAnsi="Arial Narrow"/>
+        </w:rPr>
+      </w:pPr>
+      <w:r>
+        <w:rPr>
+          <w:rFonts w:ascii="Arial Narrow" w:hAnsi="Arial Narrow"/>
+        </w:rPr>
+        <w:t>Subjects: Gene Regulation (q-bio.MN); Machine Learning (</w:t>
       </w:r>
       <w:proofErr w:type="spellStart"/>
-      <w:r>
-        <w:rPr>
-          <w:rFonts w:ascii="Arial Narrow" w:hAnsi="Arial Narrow"/>
-        </w:rPr>
-        <w:t>Deutsches</w:t>
+      <w:proofErr w:type="gramStart"/>
+      <w:r>
+        <w:rPr>
+          <w:rFonts w:ascii="Arial Narrow" w:hAnsi="Arial Narrow"/>
+        </w:rPr>
+        <w:t>cs.LG</w:t>
       </w:r>
       <w:proofErr w:type="spellEnd"/>
-      <w:r>
-        <w:rPr>
-          <w:rFonts w:ascii="Arial Narrow" w:hAnsi="Arial Narrow"/>
-        </w:rPr>
-        <w:t xml:space="preserve"> </w:t>
-      </w:r>
-      <w:proofErr w:type="spellStart"/>
-      <w:r>
-        <w:rPr>
-          <w:rFonts w:ascii="Arial Narrow" w:hAnsi="Arial Narrow"/>
-        </w:rPr>
-        <w:t>Krebsforschungszentrum</w:t>
-      </w:r>
-      <w:proofErr w:type="spellEnd"/>
-      <w:r>
-        <w:rPr>
-          <w:rFonts w:ascii="Arial Narrow" w:hAnsi="Arial Narrow"/>
-        </w:rPr>
-        <w:t xml:space="preserve"> (DKFZ)</w:t>
-      </w:r>
-    </w:p>
-    <w:p>
-      <w:pPr>
-        <w:keepNext/>
-        <w:keepLines/>
-        <w:spacing w:after="120"/>
-        <w:rPr>
-          <w:rFonts w:ascii="Arial Narrow" w:hAnsi="Arial Narrow"/>
-        </w:rPr>
-      </w:pPr>
-      <w:r>
-        <w:rPr>
-          <w:rFonts w:ascii="Arial Narrow" w:hAnsi="Arial Narrow"/>
-        </w:rPr>
-        <w:t>Subjects: Gene Regulation (q-bio.MN); Machine Learning (</w:t>
-      </w:r>
-      <w:proofErr w:type="spellStart"/>
-      <w:r>
-        <w:rPr>
-          <w:rFonts w:ascii="Arial Narrow" w:hAnsi="Arial Narrow"/>
-        </w:rPr>
-        <w:t>cs.LG</w:t>
-      </w:r>
-      <w:proofErr w:type="spellEnd"/>
+      <w:proofErr w:type="gramEnd"/>
       <w:r>
         <w:rPr>
           <w:rFonts w:ascii="Arial Narrow" w:hAnsi="Arial Narrow"/>
@@ -2642,6 +2546,7 @@
         <w:t>Subjects: Machine Learning (</w:t>
       </w:r>
       <w:proofErr w:type="spellStart"/>
+      <w:proofErr w:type="gramStart"/>
       <w:r>
         <w:rPr>
           <w:rFonts w:ascii="Arial Narrow" w:hAnsi="Arial Narrow"/>
@@ -2649,6 +2554,7 @@
         <w:t>cs.LG</w:t>
       </w:r>
       <w:proofErr w:type="spellEnd"/>
+      <w:proofErr w:type="gramEnd"/>
       <w:r>
         <w:rPr>
           <w:rFonts w:ascii="Arial Narrow" w:hAnsi="Arial Narrow"/>
@@ -2726,23 +2632,49 @@
           <w:rFonts w:ascii="Arial Narrow" w:hAnsi="Arial Narrow"/>
           <w:b/>
           <w:bCs/>
-        </w:rPr>
-      </w:pPr>
+          <w:lang w:val="de-DE"/>
+        </w:rPr>
+      </w:pPr>
+      <w:r>
+        <w:rPr>
+          <w:rFonts w:ascii="Arial Narrow" w:hAnsi="Arial Narrow"/>
+          <w:b/>
+          <w:bCs/>
+          <w:lang w:val="de-DE"/>
+        </w:rPr>
+        <w:t>Anwendungen nichtlinearer Korrelationsanalyse in der Open Source Analyse (OSINT)</w:t>
+      </w:r>
+    </w:p>
+    <w:p>
+      <w:pPr>
+        <w:spacing w:after="120"/>
+        <w:rPr>
+          <w:rFonts w:ascii="Arial Narrow" w:hAnsi="Arial Narrow"/>
+        </w:rPr>
+      </w:pPr>
+      <w:r>
+        <w:rPr>
+          <w:rFonts w:ascii="Arial Narrow" w:hAnsi="Arial Narrow"/>
+        </w:rPr>
+        <w:t xml:space="preserve">Event: </w:t>
+      </w:r>
+      <w:r>
+        <w:rPr>
+          <w:rFonts w:ascii="Arial Narrow" w:hAnsi="Arial Narrow"/>
+        </w:rPr>
+        <w:t xml:space="preserve">Corporate Workshop, </w:t>
+      </w:r>
       <w:proofErr w:type="spellStart"/>
       <w:r>
         <w:rPr>
           <w:rFonts w:ascii="Arial Narrow" w:hAnsi="Arial Narrow"/>
-          <w:b/>
-          <w:bCs/>
-        </w:rPr>
-        <w:t>Anwendungen</w:t>
+        </w:rPr>
+        <w:t>Pullach</w:t>
       </w:r>
       <w:proofErr w:type="spellEnd"/>
       <w:r>
         <w:rPr>
           <w:rFonts w:ascii="Arial Narrow" w:hAnsi="Arial Narrow"/>
-          <w:b/>
-          <w:bCs/>
         </w:rPr>
         <w:t xml:space="preserve"> </w:t>
       </w:r>
@@ -2750,17 +2682,13 @@
       <w:r>
         <w:rPr>
           <w:rFonts w:ascii="Arial Narrow" w:hAnsi="Arial Narrow"/>
-          <w:b/>
-          <w:bCs/>
-        </w:rPr>
-        <w:t>nichtlinearer</w:t>
+        </w:rPr>
+        <w:t>im</w:t>
       </w:r>
       <w:proofErr w:type="spellEnd"/>
       <w:r>
         <w:rPr>
           <w:rFonts w:ascii="Arial Narrow" w:hAnsi="Arial Narrow"/>
-          <w:b/>
-          <w:bCs/>
         </w:rPr>
         <w:t xml:space="preserve"> </w:t>
       </w:r>
@@ -2768,148 +2696,66 @@
       <w:r>
         <w:rPr>
           <w:rFonts w:ascii="Arial Narrow" w:hAnsi="Arial Narrow"/>
-          <w:b/>
-          <w:bCs/>
-        </w:rPr>
-        <w:t>Korrelationsanalyse</w:t>
+        </w:rPr>
+        <w:t>Isartal</w:t>
       </w:r>
       <w:proofErr w:type="spellEnd"/>
       <w:r>
         <w:rPr>
           <w:rFonts w:ascii="Arial Narrow" w:hAnsi="Arial Narrow"/>
-          <w:b/>
-          <w:bCs/>
-        </w:rPr>
-        <w:t xml:space="preserve"> in der Open Source </w:t>
+        </w:rPr>
+        <w:t>, Germany</w:t>
+      </w:r>
+    </w:p>
+    <w:p>
+      <w:pPr>
+        <w:spacing w:after="120"/>
+        <w:rPr>
+          <w:rFonts w:ascii="Arial Narrow" w:hAnsi="Arial Narrow"/>
+        </w:rPr>
+      </w:pPr>
+      <w:r>
+        <w:rPr>
+          <w:rFonts w:ascii="Arial Narrow" w:hAnsi="Arial Narrow"/>
+        </w:rPr>
+        <w:t xml:space="preserve">Role: Speaker, </w:t>
+      </w:r>
+      <w:r>
+        <w:rPr>
+          <w:rFonts w:ascii="Arial Narrow" w:hAnsi="Arial Narrow"/>
+        </w:rPr>
+        <w:t xml:space="preserve">Affiliation: </w:t>
+      </w:r>
+      <w:r>
+        <w:rPr>
+          <w:rFonts w:ascii="Arial Narrow" w:hAnsi="Arial Narrow"/>
+        </w:rPr>
+        <w:t>External / Freelance Data Scientist</w:t>
+      </w:r>
+    </w:p>
+    <w:p>
+      <w:pPr>
+        <w:spacing w:after="120"/>
+        <w:rPr>
+          <w:rFonts w:ascii="Arial Narrow" w:hAnsi="Arial Narrow"/>
+        </w:rPr>
+      </w:pPr>
+      <w:r>
+        <w:rPr>
+          <w:rFonts w:ascii="Arial Narrow" w:hAnsi="Arial Narrow"/>
+        </w:rPr>
+        <w:t>Subjects: Machine Learning (</w:t>
       </w:r>
       <w:proofErr w:type="spellStart"/>
-      <w:r>
-        <w:rPr>
-          <w:rFonts w:ascii="Arial Narrow" w:hAnsi="Arial Narrow"/>
-          <w:b/>
-          <w:bCs/>
-        </w:rPr>
-        <w:t>Analyse</w:t>
+      <w:proofErr w:type="gramStart"/>
+      <w:r>
+        <w:rPr>
+          <w:rFonts w:ascii="Arial Narrow" w:hAnsi="Arial Narrow"/>
+        </w:rPr>
+        <w:t>cs.LG</w:t>
       </w:r>
       <w:proofErr w:type="spellEnd"/>
-      <w:r>
-        <w:rPr>
-          <w:rFonts w:ascii="Arial Narrow" w:hAnsi="Arial Narrow"/>
-          <w:b/>
-          <w:bCs/>
-        </w:rPr>
-        <w:t xml:space="preserve"> (OSINT)</w:t>
-      </w:r>
-    </w:p>
-    <w:p>
-      <w:pPr>
-        <w:spacing w:after="120"/>
-        <w:rPr>
-          <w:rFonts w:ascii="Arial Narrow" w:hAnsi="Arial Narrow"/>
-        </w:rPr>
-      </w:pPr>
-      <w:r>
-        <w:rPr>
-          <w:rFonts w:ascii="Arial Narrow" w:hAnsi="Arial Narrow"/>
-        </w:rPr>
-        <w:t xml:space="preserve">Event: </w:t>
-      </w:r>
-      <w:r>
-        <w:rPr>
-          <w:rFonts w:ascii="Arial Narrow" w:hAnsi="Arial Narrow"/>
-        </w:rPr>
-        <w:t xml:space="preserve">Corporate Workshop, </w:t>
-      </w:r>
-      <w:proofErr w:type="spellStart"/>
-      <w:r>
-        <w:rPr>
-          <w:rFonts w:ascii="Arial Narrow" w:hAnsi="Arial Narrow"/>
-        </w:rPr>
-        <w:t>Pullach</w:t>
-      </w:r>
-      <w:proofErr w:type="spellEnd"/>
-      <w:r>
-        <w:rPr>
-          <w:rFonts w:ascii="Arial Narrow" w:hAnsi="Arial Narrow"/>
-        </w:rPr>
-        <w:t xml:space="preserve"> </w:t>
-      </w:r>
-      <w:proofErr w:type="spellStart"/>
-      <w:r>
-        <w:rPr>
-          <w:rFonts w:ascii="Arial Narrow" w:hAnsi="Arial Narrow"/>
-        </w:rPr>
-        <w:t>im</w:t>
-      </w:r>
-      <w:proofErr w:type="spellEnd"/>
-      <w:r>
-        <w:rPr>
-          <w:rFonts w:ascii="Arial Narrow" w:hAnsi="Arial Narrow"/>
-        </w:rPr>
-        <w:t xml:space="preserve"> </w:t>
-      </w:r>
-      <w:proofErr w:type="spellStart"/>
-      <w:r>
-        <w:rPr>
-          <w:rFonts w:ascii="Arial Narrow" w:hAnsi="Arial Narrow"/>
-        </w:rPr>
-        <w:t>Isartal</w:t>
-      </w:r>
-      <w:proofErr w:type="spellEnd"/>
-      <w:r>
-        <w:rPr>
-          <w:rFonts w:ascii="Arial Narrow" w:hAnsi="Arial Narrow"/>
-        </w:rPr>
-        <w:t>, Germany</w:t>
-      </w:r>
-    </w:p>
-    <w:p>
-      <w:pPr>
-        <w:spacing w:after="120"/>
-        <w:rPr>
-          <w:rFonts w:ascii="Arial Narrow" w:hAnsi="Arial Narrow"/>
-        </w:rPr>
-      </w:pPr>
-      <w:r>
-        <w:rPr>
-          <w:rFonts w:ascii="Arial Narrow" w:hAnsi="Arial Narrow"/>
-        </w:rPr>
-        <w:t xml:space="preserve">Role: Speaker, </w:t>
-      </w:r>
-      <w:r>
-        <w:rPr>
-          <w:rFonts w:ascii="Arial Narrow" w:hAnsi="Arial Narrow"/>
-        </w:rPr>
-        <w:t xml:space="preserve">Affiliation: </w:t>
-      </w:r>
-      <w:r>
-        <w:rPr>
-          <w:rFonts w:ascii="Arial Narrow" w:hAnsi="Arial Narrow"/>
-        </w:rPr>
-        <w:t>External / Freelance Data Scientist</w:t>
-      </w:r>
-    </w:p>
-    <w:p>
-      <w:pPr>
-        <w:spacing w:after="120"/>
-        <w:rPr>
-          <w:rFonts w:ascii="Arial Narrow" w:hAnsi="Arial Narrow"/>
-        </w:rPr>
-      </w:pPr>
-      <w:r>
-        <w:rPr>
-          <w:rFonts w:ascii="Arial Narrow" w:hAnsi="Arial Narrow"/>
-        </w:rPr>
-        <w:t>Subjects: Machine Learning (</w:t>
-      </w:r>
-      <w:proofErr w:type="spellStart"/>
-      <w:r>
-        <w:rPr>
-          <w:rFonts w:ascii="Arial Narrow" w:hAnsi="Arial Narrow"/>
-        </w:rPr>
-        <w:t>cs.LG</w:t>
-      </w:r>
-      <w:proofErr w:type="spellEnd"/>
+      <w:proofErr w:type="gramEnd"/>
       <w:r>
         <w:rPr>
           <w:rFonts w:ascii="Arial Narrow" w:hAnsi="Arial Narrow"/>
@@ -3038,69 +2884,77 @@
         <w:spacing w:after="120"/>
         <w:rPr>
           <w:rFonts w:ascii="Arial Narrow" w:hAnsi="Arial Narrow"/>
-        </w:rPr>
-      </w:pPr>
-      <w:r>
-        <w:rPr>
-          <w:rFonts w:ascii="Arial Narrow" w:hAnsi="Arial Narrow"/>
-        </w:rPr>
-        <w:t xml:space="preserve">Role: Main author, Affiliation: </w:t>
-      </w:r>
+          <w:lang w:val="de-DE"/>
+        </w:rPr>
+      </w:pPr>
       <w:proofErr w:type="spellStart"/>
       <w:r>
         <w:rPr>
           <w:rFonts w:ascii="Arial Narrow" w:hAnsi="Arial Narrow"/>
-        </w:rPr>
-        <w:t>Bayerische</w:t>
+          <w:lang w:val="de-DE"/>
+        </w:rPr>
+        <w:t>Role</w:t>
       </w:r>
       <w:proofErr w:type="spellEnd"/>
       <w:r>
         <w:rPr>
           <w:rFonts w:ascii="Arial Narrow" w:hAnsi="Arial Narrow"/>
-        </w:rPr>
-        <w:t xml:space="preserve"> </w:t>
+          <w:lang w:val="de-DE"/>
+        </w:rPr>
+        <w:t xml:space="preserve">: Main </w:t>
       </w:r>
       <w:proofErr w:type="spellStart"/>
       <w:r>
         <w:rPr>
           <w:rFonts w:ascii="Arial Narrow" w:hAnsi="Arial Narrow"/>
+          <w:lang w:val="de-DE"/>
+        </w:rPr>
+        <w:t>author</w:t>
+      </w:r>
+      <w:proofErr w:type="spellEnd"/>
+      <w:r>
+        <w:rPr>
+          <w:rFonts w:ascii="Arial Narrow" w:hAnsi="Arial Narrow"/>
+          <w:lang w:val="de-DE"/>
+        </w:rPr>
+        <w:t xml:space="preserve">, Affiliation: Bayerische </w:t>
+      </w:r>
+      <w:r>
+        <w:rPr>
+          <w:rFonts w:ascii="Arial Narrow" w:hAnsi="Arial Narrow"/>
+          <w:lang w:val="de-DE"/>
         </w:rPr>
         <w:t>Industrie</w:t>
       </w:r>
-      <w:proofErr w:type="spellEnd"/>
-      <w:r>
-        <w:rPr>
-          <w:rFonts w:ascii="Arial Narrow" w:hAnsi="Arial Narrow"/>
+      <w:r>
+        <w:rPr>
+          <w:rFonts w:ascii="Arial Narrow" w:hAnsi="Arial Narrow"/>
+          <w:lang w:val="de-DE"/>
         </w:rPr>
         <w:t>-</w:t>
       </w:r>
       <w:r>
         <w:rPr>
           <w:rFonts w:ascii="Arial Narrow" w:hAnsi="Arial Narrow"/>
-        </w:rPr>
-        <w:t xml:space="preserve"> und </w:t>
-      </w:r>
-      <w:proofErr w:type="spellStart"/>
-      <w:r>
-        <w:rPr>
-          <w:rFonts w:ascii="Arial Narrow" w:hAnsi="Arial Narrow"/>
-        </w:rPr>
-        <w:t>Handelskammer</w:t>
-      </w:r>
-      <w:proofErr w:type="spellEnd"/>
-    </w:p>
-    <w:p>
-      <w:pPr>
-        <w:spacing w:after="120"/>
-        <w:rPr>
-          <w:rStyle w:val="pv-accomplishment-entitydate"/>
-          <w:rFonts w:ascii="Arial Narrow" w:hAnsi="Arial Narrow"/>
-        </w:rPr>
-      </w:pPr>
-      <w:r>
-        <w:rPr>
-          <w:rStyle w:val="pv-accomplishment-entitydate"/>
-          <w:rFonts w:ascii="Arial Narrow" w:hAnsi="Arial Narrow"/>
+          <w:lang w:val="de-DE"/>
+        </w:rPr>
+        <w:t xml:space="preserve"> und Handelskammer</w:t>
+      </w:r>
+    </w:p>
+    <w:p>
+      <w:pPr>
+        <w:spacing w:after="120"/>
+        <w:rPr>
+          <w:rStyle w:val="pv-accomplishment-entitydate"/>
+          <w:rFonts w:ascii="Arial Narrow" w:hAnsi="Arial Narrow"/>
+          <w:lang w:val="de-DE"/>
+        </w:rPr>
+      </w:pPr>
+      <w:r>
+        <w:rPr>
+          <w:rStyle w:val="pv-accomplishment-entitydate"/>
+          <w:rFonts w:ascii="Arial Narrow" w:hAnsi="Arial Narrow"/>
+          <w:lang w:val="de-DE"/>
         </w:rPr>
         <w:t>Publishe</w:t>
       </w:r>
@@ -3108,6 +2962,7 @@
         <w:rPr>
           <w:rStyle w:val="pv-accomplishment-entitydate"/>
           <w:rFonts w:ascii="Arial Narrow" w:hAnsi="Arial Narrow"/>
+          <w:lang w:val="de-DE"/>
         </w:rPr>
         <w:t>r</w:t>
       </w:r>
@@ -3115,6 +2970,7 @@
         <w:rPr>
           <w:rStyle w:val="pv-accomplishment-entitydate"/>
           <w:rFonts w:ascii="Arial Narrow" w:hAnsi="Arial Narrow"/>
+          <w:lang w:val="de-DE"/>
         </w:rPr>
         <w:t>:</w:t>
       </w:r>
@@ -3122,24 +2978,9 @@
         <w:rPr>
           <w:rStyle w:val="pv-accomplishment-entitydate"/>
           <w:rFonts w:ascii="Arial Narrow" w:hAnsi="Arial Narrow"/>
-        </w:rPr>
-        <w:t xml:space="preserve"> </w:t>
-      </w:r>
-      <w:proofErr w:type="spellStart"/>
-      <w:r>
-        <w:rPr>
-          <w:rStyle w:val="pv-accomplishment-entitydate"/>
-          <w:rFonts w:ascii="Arial Narrow" w:hAnsi="Arial Narrow"/>
-        </w:rPr>
-        <w:t>Fernlehrinstitut</w:t>
-      </w:r>
-      <w:proofErr w:type="spellEnd"/>
-      <w:r>
-        <w:rPr>
-          <w:rStyle w:val="pv-accomplishment-entitydate"/>
-          <w:rFonts w:ascii="Arial Narrow" w:hAnsi="Arial Narrow"/>
-        </w:rPr>
-        <w:t xml:space="preserve"> Dr. Robert Eckert GmbH</w:t>
+          <w:lang w:val="de-DE"/>
+        </w:rPr>
+        <w:t xml:space="preserve"> Fernlehrinstitut Dr. Robert Eckert GmbH</w:t>
       </w:r>
     </w:p>
     <w:p>
@@ -3365,16 +3206,7 @@
         <w:sz w:val="24"/>
         <w:szCs w:val="24"/>
       </w:rPr>
-      <w:t>Phone: +49 177 85 44 151</w:t>
-    </w:r>
-    <w:r>
-      <w:rPr>
-        <w:rFonts w:ascii="Carlito" w:hAnsi="Carlito" w:cs="Carlito"/>
-        <w:color w:val="262626" w:themeColor="text1" w:themeTint="D9"/>
-        <w:sz w:val="24"/>
-        <w:szCs w:val="24"/>
-      </w:rPr>
-      <w:t xml:space="preserve"> | </w:t>
+      <w:t xml:space="preserve">Phone: +49 177 85 44 151 | </w:t>
     </w:r>
     <w:r>
       <w:rPr>

</xml_diff>

<commit_message>
Adds download link to encrypted ebook
</commit_message>
<xml_diff>
--- a/publications/publications.docx
+++ b/publications/publications.docx
@@ -1601,37 +1601,55 @@
           <w:rFonts w:ascii="Arial Narrow" w:hAnsi="Arial Narrow"/>
           <w:sz w:val="18"/>
           <w:szCs w:val="18"/>
-        </w:rPr>
-      </w:pPr>
-      <w:r>
-        <w:rPr>
-          <w:rFonts w:ascii="Arial Narrow" w:hAnsi="Arial Narrow"/>
-          <w:sz w:val="18"/>
-          <w:szCs w:val="18"/>
-        </w:rPr>
-        <w:t xml:space="preserve">Role: </w:t>
-      </w:r>
-      <w:r>
-        <w:rPr>
-          <w:rFonts w:ascii="Arial Narrow" w:hAnsi="Arial Narrow"/>
-          <w:sz w:val="18"/>
-          <w:szCs w:val="18"/>
+          <w:lang w:val="de-DE"/>
+        </w:rPr>
+      </w:pPr>
+      <w:proofErr w:type="spellStart"/>
+      <w:r>
+        <w:rPr>
+          <w:rFonts w:ascii="Arial Narrow" w:hAnsi="Arial Narrow"/>
+          <w:sz w:val="18"/>
+          <w:szCs w:val="18"/>
+          <w:lang w:val="de-DE"/>
+        </w:rPr>
+        <w:t>Role</w:t>
+      </w:r>
+      <w:proofErr w:type="spellEnd"/>
+      <w:r>
+        <w:rPr>
+          <w:rFonts w:ascii="Arial Narrow" w:hAnsi="Arial Narrow"/>
+          <w:sz w:val="18"/>
+          <w:szCs w:val="18"/>
+          <w:lang w:val="de-DE"/>
+        </w:rPr>
+        <w:t xml:space="preserve">: </w:t>
+      </w:r>
+      <w:r>
+        <w:rPr>
+          <w:rFonts w:ascii="Arial Narrow" w:hAnsi="Arial Narrow"/>
+          <w:sz w:val="18"/>
+          <w:szCs w:val="18"/>
+          <w:lang w:val="de-DE"/>
         </w:rPr>
         <w:t xml:space="preserve">Primary </w:t>
       </w:r>
-      <w:r>
-        <w:rPr>
-          <w:rFonts w:ascii="Arial Narrow" w:hAnsi="Arial Narrow"/>
-          <w:sz w:val="18"/>
-          <w:szCs w:val="18"/>
+      <w:proofErr w:type="spellStart"/>
+      <w:r>
+        <w:rPr>
+          <w:rFonts w:ascii="Arial Narrow" w:hAnsi="Arial Narrow"/>
+          <w:sz w:val="18"/>
+          <w:szCs w:val="18"/>
+          <w:lang w:val="de-DE"/>
         </w:rPr>
         <w:t>Author</w:t>
       </w:r>
-      <w:r>
-        <w:rPr>
-          <w:rFonts w:ascii="Arial Narrow" w:hAnsi="Arial Narrow"/>
-          <w:sz w:val="18"/>
-          <w:szCs w:val="18"/>
+      <w:proofErr w:type="spellEnd"/>
+      <w:r>
+        <w:rPr>
+          <w:rFonts w:ascii="Arial Narrow" w:hAnsi="Arial Narrow"/>
+          <w:sz w:val="18"/>
+          <w:szCs w:val="18"/>
+          <w:lang w:val="de-DE"/>
         </w:rPr>
         <w:t xml:space="preserve">, Affiliation: </w:t>
       </w:r>
@@ -1640,6 +1658,7 @@
           <w:rFonts w:ascii="Arial Narrow" w:hAnsi="Arial Narrow"/>
           <w:sz w:val="18"/>
           <w:szCs w:val="18"/>
+          <w:lang w:val="de-DE"/>
         </w:rPr>
         <w:t>Universität Heidelberg</w:t>
       </w:r>
@@ -1648,6 +1667,7 @@
           <w:rFonts w:ascii="Arial Narrow" w:hAnsi="Arial Narrow"/>
           <w:sz w:val="18"/>
           <w:szCs w:val="18"/>
+          <w:lang w:val="de-DE"/>
         </w:rPr>
         <w:t>,</w:t>
       </w:r>
@@ -1656,9 +1676,55 @@
           <w:rFonts w:ascii="Arial Narrow" w:hAnsi="Arial Narrow"/>
           <w:sz w:val="18"/>
           <w:szCs w:val="18"/>
+          <w:lang w:val="de-DE"/>
+        </w:rPr>
+        <w:t xml:space="preserve"> Deutsches Krebsforschungszentrum</w:t>
+      </w:r>
+      <w:r>
+        <w:rPr>
+          <w:rFonts w:ascii="Arial Narrow" w:hAnsi="Arial Narrow"/>
+          <w:sz w:val="18"/>
+          <w:szCs w:val="18"/>
+          <w:lang w:val="de-DE"/>
+        </w:rPr>
+        <w:t xml:space="preserve"> (DKFZ)</w:t>
+      </w:r>
+    </w:p>
+    <w:p>
+      <w:pPr>
+        <w:keepNext/>
+        <w:keepLines/>
+        <w:spacing w:after="120"/>
+        <w:rPr>
+          <w:rFonts w:ascii="Arial Narrow" w:hAnsi="Arial Narrow"/>
+          <w:sz w:val="18"/>
+          <w:szCs w:val="18"/>
+        </w:rPr>
+      </w:pPr>
+      <w:r>
+        <w:rPr>
+          <w:rFonts w:ascii="Arial Narrow" w:hAnsi="Arial Narrow"/>
+          <w:sz w:val="18"/>
+          <w:szCs w:val="18"/>
+        </w:rPr>
+        <w:t>Subjects:</w:t>
+      </w:r>
+      <w:r>
+        <w:rPr>
+          <w:rFonts w:ascii="Arial Narrow" w:hAnsi="Arial Narrow"/>
+          <w:sz w:val="18"/>
+          <w:szCs w:val="18"/>
         </w:rPr>
         <w:t xml:space="preserve"> </w:t>
       </w:r>
+      <w:r>
+        <w:rPr>
+          <w:rFonts w:ascii="Arial Narrow" w:hAnsi="Arial Narrow"/>
+          <w:sz w:val="18"/>
+          <w:szCs w:val="18"/>
+        </w:rPr>
+        <w:t>Machine Learning (</w:t>
+      </w:r>
       <w:proofErr w:type="spellStart"/>
       <w:r>
         <w:rPr>
@@ -1666,7 +1732,7 @@
           <w:sz w:val="18"/>
           <w:szCs w:val="18"/>
         </w:rPr>
-        <w:t>Deutsches</w:t>
+        <w:t>cs.LG</w:t>
       </w:r>
       <w:proofErr w:type="spellEnd"/>
       <w:r>
@@ -1675,78 +1741,6 @@
           <w:sz w:val="18"/>
           <w:szCs w:val="18"/>
         </w:rPr>
-        <w:t xml:space="preserve"> </w:t>
-      </w:r>
-      <w:proofErr w:type="spellStart"/>
-      <w:r>
-        <w:rPr>
-          <w:rFonts w:ascii="Arial Narrow" w:hAnsi="Arial Narrow"/>
-          <w:sz w:val="18"/>
-          <w:szCs w:val="18"/>
-        </w:rPr>
-        <w:t>Krebsforschungszentrum</w:t>
-      </w:r>
-      <w:proofErr w:type="spellEnd"/>
-      <w:r>
-        <w:rPr>
-          <w:rFonts w:ascii="Arial Narrow" w:hAnsi="Arial Narrow"/>
-          <w:sz w:val="18"/>
-          <w:szCs w:val="18"/>
-        </w:rPr>
-        <w:t xml:space="preserve"> (DKFZ)</w:t>
-      </w:r>
-    </w:p>
-    <w:p>
-      <w:pPr>
-        <w:keepNext/>
-        <w:keepLines/>
-        <w:spacing w:after="120"/>
-        <w:rPr>
-          <w:rFonts w:ascii="Arial Narrow" w:hAnsi="Arial Narrow"/>
-          <w:sz w:val="18"/>
-          <w:szCs w:val="18"/>
-        </w:rPr>
-      </w:pPr>
-      <w:r>
-        <w:rPr>
-          <w:rFonts w:ascii="Arial Narrow" w:hAnsi="Arial Narrow"/>
-          <w:sz w:val="18"/>
-          <w:szCs w:val="18"/>
-        </w:rPr>
-        <w:t>Subjects:</w:t>
-      </w:r>
-      <w:r>
-        <w:rPr>
-          <w:rFonts w:ascii="Arial Narrow" w:hAnsi="Arial Narrow"/>
-          <w:sz w:val="18"/>
-          <w:szCs w:val="18"/>
-        </w:rPr>
-        <w:t xml:space="preserve"> </w:t>
-      </w:r>
-      <w:r>
-        <w:rPr>
-          <w:rFonts w:ascii="Arial Narrow" w:hAnsi="Arial Narrow"/>
-          <w:sz w:val="18"/>
-          <w:szCs w:val="18"/>
-        </w:rPr>
-        <w:t>Machine Learning (</w:t>
-      </w:r>
-      <w:proofErr w:type="spellStart"/>
-      <w:r>
-        <w:rPr>
-          <w:rFonts w:ascii="Arial Narrow" w:hAnsi="Arial Narrow"/>
-          <w:sz w:val="18"/>
-          <w:szCs w:val="18"/>
-        </w:rPr>
-        <w:t>cs.LG</w:t>
-      </w:r>
-      <w:proofErr w:type="spellEnd"/>
-      <w:r>
-        <w:rPr>
-          <w:rFonts w:ascii="Arial Narrow" w:hAnsi="Arial Narrow"/>
-          <w:sz w:val="18"/>
-          <w:szCs w:val="18"/>
-        </w:rPr>
         <w:t>)</w:t>
       </w:r>
       <w:r>
@@ -1860,6 +1854,33 @@
           <w:szCs w:val="18"/>
         </w:rPr>
         <w:t>L</w:t>
+      </w:r>
+      <w:r>
+        <w:rPr>
+          <w:rStyle w:val="pv-accomplishment-entitydate"/>
+          <w:rFonts w:ascii="Arial Narrow" w:hAnsi="Arial Narrow"/>
+          <w:sz w:val="18"/>
+          <w:szCs w:val="18"/>
+        </w:rPr>
+        <w:t xml:space="preserve"> Pr</w:t>
+      </w:r>
+      <w:r>
+        <w:rPr>
+          <w:rStyle w:val="pv-accomplishment-entitydate"/>
+          <w:rFonts w:ascii="Arial Narrow" w:hAnsi="Arial Narrow"/>
+          <w:sz w:val="18"/>
+          <w:szCs w:val="18"/>
+        </w:rPr>
+        <w:t>e</w:t>
+      </w:r>
+      <w:r>
+        <w:rPr>
+          <w:rStyle w:val="pv-accomplishment-entitydate"/>
+          <w:rFonts w:ascii="Arial Narrow" w:hAnsi="Arial Narrow"/>
+          <w:sz w:val="18"/>
+          <w:szCs w:val="18"/>
+        </w:rPr>
+        <w:t>print</w:t>
       </w:r>
       <w:r>
         <w:rPr>
@@ -2843,32 +2864,18 @@
           <w:rFonts w:ascii="Arial Narrow" w:hAnsi="Arial Narrow"/>
           <w:sz w:val="18"/>
           <w:szCs w:val="18"/>
-        </w:rPr>
-      </w:pPr>
-      <w:r>
-        <w:rPr>
-          <w:rFonts w:ascii="Arial Narrow" w:hAnsi="Arial Narrow"/>
-          <w:sz w:val="18"/>
-          <w:szCs w:val="18"/>
-        </w:rPr>
-        <w:t xml:space="preserve">Role: Speaker, </w:t>
-      </w:r>
-      <w:r>
-        <w:rPr>
-          <w:rFonts w:ascii="Arial Narrow" w:hAnsi="Arial Narrow"/>
-          <w:sz w:val="18"/>
-          <w:szCs w:val="18"/>
-        </w:rPr>
-        <w:t xml:space="preserve">Affiliation: </w:t>
-      </w:r>
+          <w:lang w:val="de-DE"/>
+        </w:rPr>
+      </w:pPr>
       <w:proofErr w:type="spellStart"/>
       <w:r>
         <w:rPr>
           <w:rFonts w:ascii="Arial Narrow" w:hAnsi="Arial Narrow"/>
           <w:sz w:val="18"/>
           <w:szCs w:val="18"/>
-        </w:rPr>
-        <w:t>Deutsches</w:t>
+          <w:lang w:val="de-DE"/>
+        </w:rPr>
+        <w:t>Role</w:t>
       </w:r>
       <w:proofErr w:type="spellEnd"/>
       <w:r>
@@ -2876,26 +2883,18 @@
           <w:rFonts w:ascii="Arial Narrow" w:hAnsi="Arial Narrow"/>
           <w:sz w:val="18"/>
           <w:szCs w:val="18"/>
-        </w:rPr>
-        <w:t xml:space="preserve"> </w:t>
-      </w:r>
-      <w:proofErr w:type="spellStart"/>
-      <w:r>
-        <w:rPr>
-          <w:rFonts w:ascii="Arial Narrow" w:hAnsi="Arial Narrow"/>
-          <w:sz w:val="18"/>
-          <w:szCs w:val="18"/>
-        </w:rPr>
-        <w:t>Krebsforschungszentrum</w:t>
-      </w:r>
-      <w:proofErr w:type="spellEnd"/>
-      <w:r>
-        <w:rPr>
-          <w:rFonts w:ascii="Arial Narrow" w:hAnsi="Arial Narrow"/>
-          <w:sz w:val="18"/>
-          <w:szCs w:val="18"/>
-        </w:rPr>
-        <w:t xml:space="preserve"> (DKFZ)</w:t>
+          <w:lang w:val="de-DE"/>
+        </w:rPr>
+        <w:t xml:space="preserve">: Speaker, </w:t>
+      </w:r>
+      <w:r>
+        <w:rPr>
+          <w:rFonts w:ascii="Arial Narrow" w:hAnsi="Arial Narrow"/>
+          <w:sz w:val="18"/>
+          <w:szCs w:val="18"/>
+          <w:lang w:val="de-DE"/>
+        </w:rPr>
+        <w:t>Affiliation: Deutsches Krebsforschungszentrum (DKFZ)</w:t>
       </w:r>
     </w:p>
     <w:p>
@@ -3099,32 +3098,18 @@
           <w:rFonts w:ascii="Arial Narrow" w:hAnsi="Arial Narrow"/>
           <w:sz w:val="18"/>
           <w:szCs w:val="18"/>
-        </w:rPr>
-      </w:pPr>
-      <w:r>
-        <w:rPr>
-          <w:rFonts w:ascii="Arial Narrow" w:hAnsi="Arial Narrow"/>
-          <w:sz w:val="18"/>
-          <w:szCs w:val="18"/>
-        </w:rPr>
-        <w:t xml:space="preserve">Role: Speaker, </w:t>
-      </w:r>
-      <w:r>
-        <w:rPr>
-          <w:rFonts w:ascii="Arial Narrow" w:hAnsi="Arial Narrow"/>
-          <w:sz w:val="18"/>
-          <w:szCs w:val="18"/>
-        </w:rPr>
-        <w:t xml:space="preserve">Affiliation: </w:t>
-      </w:r>
+          <w:lang w:val="de-DE"/>
+        </w:rPr>
+      </w:pPr>
       <w:proofErr w:type="spellStart"/>
       <w:r>
         <w:rPr>
           <w:rFonts w:ascii="Arial Narrow" w:hAnsi="Arial Narrow"/>
           <w:sz w:val="18"/>
           <w:szCs w:val="18"/>
-        </w:rPr>
-        <w:t>Deutsches</w:t>
+          <w:lang w:val="de-DE"/>
+        </w:rPr>
+        <w:t>Role</w:t>
       </w:r>
       <w:proofErr w:type="spellEnd"/>
       <w:r>
@@ -3132,26 +3117,18 @@
           <w:rFonts w:ascii="Arial Narrow" w:hAnsi="Arial Narrow"/>
           <w:sz w:val="18"/>
           <w:szCs w:val="18"/>
-        </w:rPr>
-        <w:t xml:space="preserve"> </w:t>
-      </w:r>
-      <w:proofErr w:type="spellStart"/>
-      <w:r>
-        <w:rPr>
-          <w:rFonts w:ascii="Arial Narrow" w:hAnsi="Arial Narrow"/>
-          <w:sz w:val="18"/>
-          <w:szCs w:val="18"/>
-        </w:rPr>
-        <w:t>Krebsforschungszentrum</w:t>
-      </w:r>
-      <w:proofErr w:type="spellEnd"/>
-      <w:r>
-        <w:rPr>
-          <w:rFonts w:ascii="Arial Narrow" w:hAnsi="Arial Narrow"/>
-          <w:sz w:val="18"/>
-          <w:szCs w:val="18"/>
-        </w:rPr>
-        <w:t xml:space="preserve"> (DKFZ)</w:t>
+          <w:lang w:val="de-DE"/>
+        </w:rPr>
+        <w:t xml:space="preserve">: Speaker, </w:t>
+      </w:r>
+      <w:r>
+        <w:rPr>
+          <w:rFonts w:ascii="Arial Narrow" w:hAnsi="Arial Narrow"/>
+          <w:sz w:val="18"/>
+          <w:szCs w:val="18"/>
+          <w:lang w:val="de-DE"/>
+        </w:rPr>
+        <w:t>Affiliation: Deutsches Krebsforschungszentrum (DKFZ)</w:t>
       </w:r>
     </w:p>
     <w:p>
@@ -3338,32 +3315,18 @@
           <w:rFonts w:ascii="Arial Narrow" w:hAnsi="Arial Narrow"/>
           <w:sz w:val="18"/>
           <w:szCs w:val="18"/>
-        </w:rPr>
-      </w:pPr>
-      <w:r>
-        <w:rPr>
-          <w:rFonts w:ascii="Arial Narrow" w:hAnsi="Arial Narrow"/>
-          <w:sz w:val="18"/>
-          <w:szCs w:val="18"/>
-        </w:rPr>
-        <w:t xml:space="preserve">Role: Speaker, </w:t>
-      </w:r>
-      <w:r>
-        <w:rPr>
-          <w:rFonts w:ascii="Arial Narrow" w:hAnsi="Arial Narrow"/>
-          <w:sz w:val="18"/>
-          <w:szCs w:val="18"/>
-        </w:rPr>
-        <w:t xml:space="preserve">Affiliation: </w:t>
-      </w:r>
+          <w:lang w:val="de-DE"/>
+        </w:rPr>
+      </w:pPr>
       <w:proofErr w:type="spellStart"/>
       <w:r>
         <w:rPr>
           <w:rFonts w:ascii="Arial Narrow" w:hAnsi="Arial Narrow"/>
           <w:sz w:val="18"/>
           <w:szCs w:val="18"/>
-        </w:rPr>
-        <w:t>Deutsches</w:t>
+          <w:lang w:val="de-DE"/>
+        </w:rPr>
+        <w:t>Role</w:t>
       </w:r>
       <w:proofErr w:type="spellEnd"/>
       <w:r>
@@ -3371,26 +3334,18 @@
           <w:rFonts w:ascii="Arial Narrow" w:hAnsi="Arial Narrow"/>
           <w:sz w:val="18"/>
           <w:szCs w:val="18"/>
-        </w:rPr>
-        <w:t xml:space="preserve"> </w:t>
-      </w:r>
-      <w:proofErr w:type="spellStart"/>
-      <w:r>
-        <w:rPr>
-          <w:rFonts w:ascii="Arial Narrow" w:hAnsi="Arial Narrow"/>
-          <w:sz w:val="18"/>
-          <w:szCs w:val="18"/>
-        </w:rPr>
-        <w:t>Krebsforschungszentrum</w:t>
-      </w:r>
-      <w:proofErr w:type="spellEnd"/>
-      <w:r>
-        <w:rPr>
-          <w:rFonts w:ascii="Arial Narrow" w:hAnsi="Arial Narrow"/>
-          <w:sz w:val="18"/>
-          <w:szCs w:val="18"/>
-        </w:rPr>
-        <w:t xml:space="preserve"> (DKFZ)</w:t>
+          <w:lang w:val="de-DE"/>
+        </w:rPr>
+        <w:t xml:space="preserve">: Speaker, </w:t>
+      </w:r>
+      <w:r>
+        <w:rPr>
+          <w:rFonts w:ascii="Arial Narrow" w:hAnsi="Arial Narrow"/>
+          <w:sz w:val="18"/>
+          <w:szCs w:val="18"/>
+          <w:lang w:val="de-DE"/>
+        </w:rPr>
+        <w:t>Affiliation: Deutsches Krebsforschungszentrum (DKFZ)</w:t>
       </w:r>
     </w:p>
     <w:p>
@@ -3594,32 +3549,18 @@
           <w:rFonts w:ascii="Arial Narrow" w:hAnsi="Arial Narrow"/>
           <w:sz w:val="18"/>
           <w:szCs w:val="18"/>
-        </w:rPr>
-      </w:pPr>
-      <w:r>
-        <w:rPr>
-          <w:rFonts w:ascii="Arial Narrow" w:hAnsi="Arial Narrow"/>
-          <w:sz w:val="18"/>
-          <w:szCs w:val="18"/>
-        </w:rPr>
-        <w:t xml:space="preserve">Role: Speaker, </w:t>
-      </w:r>
-      <w:r>
-        <w:rPr>
-          <w:rFonts w:ascii="Arial Narrow" w:hAnsi="Arial Narrow"/>
-          <w:sz w:val="18"/>
-          <w:szCs w:val="18"/>
-        </w:rPr>
-        <w:t xml:space="preserve">Affiliation: </w:t>
-      </w:r>
+          <w:lang w:val="de-DE"/>
+        </w:rPr>
+      </w:pPr>
       <w:proofErr w:type="spellStart"/>
       <w:r>
         <w:rPr>
           <w:rFonts w:ascii="Arial Narrow" w:hAnsi="Arial Narrow"/>
           <w:sz w:val="18"/>
           <w:szCs w:val="18"/>
-        </w:rPr>
-        <w:t>Deutsches</w:t>
+          <w:lang w:val="de-DE"/>
+        </w:rPr>
+        <w:t>Role</w:t>
       </w:r>
       <w:proofErr w:type="spellEnd"/>
       <w:r>
@@ -3627,26 +3568,18 @@
           <w:rFonts w:ascii="Arial Narrow" w:hAnsi="Arial Narrow"/>
           <w:sz w:val="18"/>
           <w:szCs w:val="18"/>
-        </w:rPr>
-        <w:t xml:space="preserve"> </w:t>
-      </w:r>
-      <w:proofErr w:type="spellStart"/>
-      <w:r>
-        <w:rPr>
-          <w:rFonts w:ascii="Arial Narrow" w:hAnsi="Arial Narrow"/>
-          <w:sz w:val="18"/>
-          <w:szCs w:val="18"/>
-        </w:rPr>
-        <w:t>Krebsforschungszentrum</w:t>
-      </w:r>
-      <w:proofErr w:type="spellEnd"/>
-      <w:r>
-        <w:rPr>
-          <w:rFonts w:ascii="Arial Narrow" w:hAnsi="Arial Narrow"/>
-          <w:sz w:val="18"/>
-          <w:szCs w:val="18"/>
-        </w:rPr>
-        <w:t xml:space="preserve"> (DKFZ)</w:t>
+          <w:lang w:val="de-DE"/>
+        </w:rPr>
+        <w:t xml:space="preserve">: Speaker, </w:t>
+      </w:r>
+      <w:r>
+        <w:rPr>
+          <w:rFonts w:ascii="Arial Narrow" w:hAnsi="Arial Narrow"/>
+          <w:sz w:val="18"/>
+          <w:szCs w:val="18"/>
+          <w:lang w:val="de-DE"/>
+        </w:rPr>
+        <w:t>Affiliation: Deutsches Krebsforschungszentrum (DKFZ)</w:t>
       </w:r>
     </w:p>
     <w:p>
@@ -3882,6 +3815,7 @@
           <w:rFonts w:ascii="Arial Narrow" w:hAnsi="Arial Narrow"/>
           <w:sz w:val="18"/>
           <w:szCs w:val="18"/>
+          <w:lang w:val="de-DE"/>
         </w:rPr>
       </w:pPr>
       <w:r>
@@ -3979,30 +3913,15 @@
           </mc:Fallback>
         </mc:AlternateContent>
       </w:r>
-      <w:r>
-        <w:rPr>
-          <w:rFonts w:ascii="Arial Narrow" w:hAnsi="Arial Narrow"/>
-          <w:sz w:val="18"/>
-          <w:szCs w:val="18"/>
-        </w:rPr>
-        <w:t xml:space="preserve">Role: Speaker, </w:t>
-      </w:r>
-      <w:r>
-        <w:rPr>
-          <w:rFonts w:ascii="Arial Narrow" w:hAnsi="Arial Narrow"/>
-          <w:sz w:val="18"/>
-          <w:szCs w:val="18"/>
-        </w:rPr>
-        <w:t xml:space="preserve">Affiliation: </w:t>
-      </w:r>
       <w:proofErr w:type="spellStart"/>
       <w:r>
         <w:rPr>
           <w:rFonts w:ascii="Arial Narrow" w:hAnsi="Arial Narrow"/>
           <w:sz w:val="18"/>
           <w:szCs w:val="18"/>
-        </w:rPr>
-        <w:t>Deutsches</w:t>
+          <w:lang w:val="de-DE"/>
+        </w:rPr>
+        <w:t>Role</w:t>
       </w:r>
       <w:proofErr w:type="spellEnd"/>
       <w:r>
@@ -4010,26 +3929,18 @@
           <w:rFonts w:ascii="Arial Narrow" w:hAnsi="Arial Narrow"/>
           <w:sz w:val="18"/>
           <w:szCs w:val="18"/>
-        </w:rPr>
-        <w:t xml:space="preserve"> </w:t>
-      </w:r>
-      <w:proofErr w:type="spellStart"/>
-      <w:r>
-        <w:rPr>
-          <w:rFonts w:ascii="Arial Narrow" w:hAnsi="Arial Narrow"/>
-          <w:sz w:val="18"/>
-          <w:szCs w:val="18"/>
-        </w:rPr>
-        <w:t>Krebsforschungszentrum</w:t>
-      </w:r>
-      <w:proofErr w:type="spellEnd"/>
-      <w:r>
-        <w:rPr>
-          <w:rFonts w:ascii="Arial Narrow" w:hAnsi="Arial Narrow"/>
-          <w:sz w:val="18"/>
-          <w:szCs w:val="18"/>
-        </w:rPr>
-        <w:t xml:space="preserve"> (DKFZ)</w:t>
+          <w:lang w:val="de-DE"/>
+        </w:rPr>
+        <w:t xml:space="preserve">: Speaker, </w:t>
+      </w:r>
+      <w:r>
+        <w:rPr>
+          <w:rFonts w:ascii="Arial Narrow" w:hAnsi="Arial Narrow"/>
+          <w:sz w:val="18"/>
+          <w:szCs w:val="18"/>
+          <w:lang w:val="de-DE"/>
+        </w:rPr>
+        <w:t>Affiliation: Deutsches Krebsforschungszentrum (DKFZ)</w:t>
       </w:r>
     </w:p>
     <w:p>
@@ -4527,80 +4438,80 @@
           <w:rFonts w:ascii="Arial Narrow" w:hAnsi="Arial Narrow"/>
           <w:sz w:val="18"/>
           <w:szCs w:val="18"/>
-        </w:rPr>
-      </w:pPr>
-      <w:r>
-        <w:rPr>
-          <w:rStyle w:val="pv-accomplishment-entitydate"/>
-          <w:rFonts w:ascii="Arial Narrow" w:hAnsi="Arial Narrow"/>
-          <w:sz w:val="18"/>
-          <w:szCs w:val="18"/>
-        </w:rPr>
-        <w:t xml:space="preserve">Publisher: </w:t>
+          <w:lang w:val="de-DE"/>
+        </w:rPr>
+      </w:pPr>
+      <w:r>
+        <w:rPr>
+          <w:rStyle w:val="pv-accomplishment-entitydate"/>
+          <w:rFonts w:ascii="Arial Narrow" w:hAnsi="Arial Narrow"/>
+          <w:sz w:val="18"/>
+          <w:szCs w:val="18"/>
+          <w:lang w:val="de-DE"/>
+        </w:rPr>
+        <w:t>Publisher: Fernlehrinstitut Dr. Robert Eckert GmbH</w:t>
+      </w:r>
+    </w:p>
+    <w:p>
+      <w:pPr>
+        <w:keepNext/>
+        <w:keepLines/>
+        <w:spacing w:after="120"/>
+        <w:rPr>
+          <w:rFonts w:ascii="Arial Narrow" w:hAnsi="Arial Narrow"/>
+          <w:sz w:val="18"/>
+          <w:szCs w:val="18"/>
+        </w:rPr>
+      </w:pPr>
+      <w:r>
+        <w:rPr>
+          <w:rFonts w:ascii="Arial Narrow" w:hAnsi="Arial Narrow"/>
+          <w:sz w:val="18"/>
+          <w:szCs w:val="18"/>
+        </w:rPr>
+        <w:t xml:space="preserve">Role: </w:t>
+      </w:r>
+      <w:r>
+        <w:rPr>
+          <w:rFonts w:ascii="Arial Narrow" w:hAnsi="Arial Narrow"/>
+          <w:sz w:val="18"/>
+          <w:szCs w:val="18"/>
+        </w:rPr>
+        <w:t xml:space="preserve">Primary </w:t>
+      </w:r>
+      <w:r>
+        <w:rPr>
+          <w:rFonts w:ascii="Arial Narrow" w:hAnsi="Arial Narrow"/>
+          <w:sz w:val="18"/>
+          <w:szCs w:val="18"/>
+        </w:rPr>
+        <w:t>A</w:t>
+      </w:r>
+      <w:r>
+        <w:rPr>
+          <w:rFonts w:ascii="Arial Narrow" w:hAnsi="Arial Narrow"/>
+          <w:sz w:val="18"/>
+          <w:szCs w:val="18"/>
+        </w:rPr>
+        <w:t xml:space="preserve">uthor, Affiliation: </w:t>
       </w:r>
       <w:proofErr w:type="spellStart"/>
       <w:r>
         <w:rPr>
-          <w:rStyle w:val="pv-accomplishment-entitydate"/>
-          <w:rFonts w:ascii="Arial Narrow" w:hAnsi="Arial Narrow"/>
-          <w:sz w:val="18"/>
-          <w:szCs w:val="18"/>
-        </w:rPr>
-        <w:t>Fernlehrinstitut</w:t>
+          <w:rFonts w:ascii="Arial Narrow" w:hAnsi="Arial Narrow"/>
+          <w:sz w:val="18"/>
+          <w:szCs w:val="18"/>
+        </w:rPr>
+        <w:t>Bayerische</w:t>
       </w:r>
       <w:proofErr w:type="spellEnd"/>
       <w:r>
         <w:rPr>
-          <w:rStyle w:val="pv-accomplishment-entitydate"/>
-          <w:rFonts w:ascii="Arial Narrow" w:hAnsi="Arial Narrow"/>
-          <w:sz w:val="18"/>
-          <w:szCs w:val="18"/>
-        </w:rPr>
-        <w:t xml:space="preserve"> Dr. Robert Eckert GmbH</w:t>
-      </w:r>
-    </w:p>
-    <w:p>
-      <w:pPr>
-        <w:keepNext/>
-        <w:keepLines/>
-        <w:spacing w:after="120"/>
-        <w:rPr>
-          <w:rFonts w:ascii="Arial Narrow" w:hAnsi="Arial Narrow"/>
-          <w:sz w:val="18"/>
-          <w:szCs w:val="18"/>
-        </w:rPr>
-      </w:pPr>
-      <w:r>
-        <w:rPr>
-          <w:rFonts w:ascii="Arial Narrow" w:hAnsi="Arial Narrow"/>
-          <w:sz w:val="18"/>
-          <w:szCs w:val="18"/>
-        </w:rPr>
-        <w:t xml:space="preserve">Role: </w:t>
-      </w:r>
-      <w:r>
-        <w:rPr>
-          <w:rFonts w:ascii="Arial Narrow" w:hAnsi="Arial Narrow"/>
-          <w:sz w:val="18"/>
-          <w:szCs w:val="18"/>
-        </w:rPr>
-        <w:t xml:space="preserve">Primary </w:t>
-      </w:r>
-      <w:r>
-        <w:rPr>
-          <w:rFonts w:ascii="Arial Narrow" w:hAnsi="Arial Narrow"/>
-          <w:sz w:val="18"/>
-          <w:szCs w:val="18"/>
-        </w:rPr>
-        <w:t>A</w:t>
-      </w:r>
-      <w:r>
-        <w:rPr>
-          <w:rFonts w:ascii="Arial Narrow" w:hAnsi="Arial Narrow"/>
-          <w:sz w:val="18"/>
-          <w:szCs w:val="18"/>
-        </w:rPr>
-        <w:t xml:space="preserve">uthor, Affiliation: </w:t>
+          <w:rFonts w:ascii="Arial Narrow" w:hAnsi="Arial Narrow"/>
+          <w:sz w:val="18"/>
+          <w:szCs w:val="18"/>
+        </w:rPr>
+        <w:t xml:space="preserve"> </w:t>
       </w:r>
       <w:proofErr w:type="spellStart"/>
       <w:r>
@@ -4609,7 +4520,7 @@
           <w:sz w:val="18"/>
           <w:szCs w:val="18"/>
         </w:rPr>
-        <w:t>Bayerische</w:t>
+        <w:t>Industrie</w:t>
       </w:r>
       <w:proofErr w:type="spellEnd"/>
       <w:r>
@@ -4618,8 +4529,215 @@
           <w:sz w:val="18"/>
           <w:szCs w:val="18"/>
         </w:rPr>
+        <w:t>-</w:t>
+      </w:r>
+      <w:r>
+        <w:rPr>
+          <w:rFonts w:ascii="Arial Narrow" w:hAnsi="Arial Narrow"/>
+          <w:sz w:val="18"/>
+          <w:szCs w:val="18"/>
+        </w:rPr>
+        <w:t xml:space="preserve"> und </w:t>
+      </w:r>
+      <w:proofErr w:type="spellStart"/>
+      <w:r>
+        <w:rPr>
+          <w:rFonts w:ascii="Arial Narrow" w:hAnsi="Arial Narrow"/>
+          <w:sz w:val="18"/>
+          <w:szCs w:val="18"/>
+        </w:rPr>
+        <w:t>Handelskammer</w:t>
+      </w:r>
+      <w:proofErr w:type="spellEnd"/>
+    </w:p>
+    <w:p>
+      <w:pPr>
+        <w:keepNext/>
+        <w:keepLines/>
+        <w:spacing w:after="120"/>
+        <w:rPr>
+          <w:rStyle w:val="pv-accomplishment-entitydate"/>
+          <w:rFonts w:ascii="Arial Narrow" w:hAnsi="Arial Narrow"/>
+          <w:sz w:val="18"/>
+          <w:szCs w:val="18"/>
+        </w:rPr>
+      </w:pPr>
+      <w:r>
+        <w:rPr>
+          <w:rFonts w:ascii="Arial Narrow" w:hAnsi="Arial Narrow"/>
+          <w:sz w:val="18"/>
+          <w:szCs w:val="18"/>
+        </w:rPr>
+        <w:t xml:space="preserve">Publication date: </w:t>
+      </w:r>
+      <w:r>
+        <w:rPr>
+          <w:rStyle w:val="pv-accomplishment-entitydate"/>
+          <w:rFonts w:ascii="Arial Narrow" w:hAnsi="Arial Narrow"/>
+          <w:sz w:val="18"/>
+          <w:szCs w:val="18"/>
+        </w:rPr>
+        <w:t>1 August 2011</w:t>
+      </w:r>
+    </w:p>
+    <w:p>
+      <w:pPr>
+        <w:keepNext/>
+        <w:keepLines/>
+        <w:spacing w:after="120"/>
+        <w:rPr>
+          <w:rStyle w:val="pv-accomplishment-entitydate"/>
+          <w:rFonts w:ascii="Arial Narrow" w:hAnsi="Arial Narrow"/>
+          <w:sz w:val="18"/>
+          <w:szCs w:val="18"/>
+        </w:rPr>
+      </w:pPr>
+      <w:r>
+        <w:rPr>
+          <w:rStyle w:val="pv-accomplishment-entitydate"/>
+          <w:rFonts w:ascii="Arial Narrow" w:hAnsi="Arial Narrow"/>
+          <w:sz w:val="18"/>
+          <w:szCs w:val="18"/>
+        </w:rPr>
+        <w:t xml:space="preserve">Subjects: </w:t>
+      </w:r>
+      <w:r>
+        <w:rPr>
+          <w:rStyle w:val="pv-accomplishment-entitydate"/>
+          <w:rFonts w:ascii="Arial Narrow" w:hAnsi="Arial Narrow"/>
+          <w:sz w:val="18"/>
+          <w:szCs w:val="18"/>
+        </w:rPr>
+        <w:t>Signal P</w:t>
+      </w:r>
+      <w:r>
+        <w:rPr>
+          <w:rStyle w:val="pv-accomplishment-entitydate"/>
+          <w:rFonts w:ascii="Arial Narrow" w:hAnsi="Arial Narrow"/>
+          <w:sz w:val="18"/>
+          <w:szCs w:val="18"/>
+        </w:rPr>
+        <w:t>r</w:t>
+      </w:r>
+      <w:r>
+        <w:rPr>
+          <w:rStyle w:val="pv-accomplishment-entitydate"/>
+          <w:rFonts w:ascii="Arial Narrow" w:hAnsi="Arial Narrow"/>
+          <w:sz w:val="18"/>
+          <w:szCs w:val="18"/>
+        </w:rPr>
+        <w:t>ocessing</w:t>
+      </w:r>
+      <w:r>
+        <w:rPr>
+          <w:rStyle w:val="pv-accomplishment-entitydate"/>
+          <w:rFonts w:ascii="Arial Narrow" w:hAnsi="Arial Narrow"/>
+          <w:sz w:val="18"/>
+          <w:szCs w:val="18"/>
+        </w:rPr>
+        <w:t>;</w:t>
+      </w:r>
+      <w:r>
+        <w:rPr>
+          <w:rStyle w:val="pv-accomplishment-entitydate"/>
+          <w:rFonts w:ascii="Arial Narrow" w:hAnsi="Arial Narrow"/>
+          <w:sz w:val="18"/>
+          <w:szCs w:val="18"/>
+        </w:rPr>
         <w:t xml:space="preserve"> </w:t>
       </w:r>
+      <w:r>
+        <w:rPr>
+          <w:rStyle w:val="pv-accomplishment-entitydate"/>
+          <w:rFonts w:ascii="Arial Narrow" w:hAnsi="Arial Narrow"/>
+          <w:sz w:val="18"/>
+          <w:szCs w:val="18"/>
+        </w:rPr>
+        <w:t>Telecommunication</w:t>
+      </w:r>
+      <w:r>
+        <w:rPr>
+          <w:rStyle w:val="pv-accomplishment-entitydate"/>
+          <w:rFonts w:ascii="Arial Narrow" w:hAnsi="Arial Narrow"/>
+          <w:sz w:val="18"/>
+          <w:szCs w:val="18"/>
+        </w:rPr>
+        <w:t>;</w:t>
+      </w:r>
+      <w:r>
+        <w:rPr>
+          <w:rStyle w:val="pv-accomplishment-entitydate"/>
+          <w:rFonts w:ascii="Arial Narrow" w:hAnsi="Arial Narrow"/>
+          <w:sz w:val="18"/>
+          <w:szCs w:val="18"/>
+        </w:rPr>
+        <w:t xml:space="preserve"> </w:t>
+      </w:r>
+      <w:r>
+        <w:rPr>
+          <w:rStyle w:val="pv-accomplishment-entitydate"/>
+          <w:rFonts w:ascii="Arial Narrow" w:hAnsi="Arial Narrow"/>
+          <w:sz w:val="18"/>
+          <w:szCs w:val="18"/>
+        </w:rPr>
+        <w:t>Graph Theory</w:t>
+      </w:r>
+      <w:r>
+        <w:rPr>
+          <w:rStyle w:val="pv-accomplishment-entitydate"/>
+          <w:rFonts w:ascii="Arial Narrow" w:hAnsi="Arial Narrow"/>
+          <w:sz w:val="18"/>
+          <w:szCs w:val="18"/>
+        </w:rPr>
+        <w:t>;</w:t>
+      </w:r>
+      <w:r>
+        <w:rPr>
+          <w:rStyle w:val="pv-accomplishment-entitydate"/>
+          <w:rFonts w:ascii="Arial Narrow" w:hAnsi="Arial Narrow"/>
+          <w:sz w:val="18"/>
+          <w:szCs w:val="18"/>
+        </w:rPr>
+        <w:t xml:space="preserve"> Computer Networking</w:t>
+      </w:r>
+    </w:p>
+    <w:p>
+      <w:pPr>
+        <w:keepNext/>
+        <w:keepLines/>
+        <w:spacing w:after="120"/>
+        <w:rPr>
+          <w:rFonts w:ascii="Arial Narrow" w:hAnsi="Arial Narrow"/>
+          <w:sz w:val="18"/>
+          <w:szCs w:val="18"/>
+        </w:rPr>
+      </w:pPr>
+      <w:r>
+        <w:rPr>
+          <w:rStyle w:val="pv-accomplishment-entitydate"/>
+          <w:rFonts w:ascii="Arial Narrow" w:hAnsi="Arial Narrow"/>
+          <w:sz w:val="18"/>
+          <w:szCs w:val="18"/>
+        </w:rPr>
+        <w:t>Article</w:t>
+      </w:r>
+      <w:r>
+        <w:rPr>
+          <w:rStyle w:val="pv-accomplishment-entitydate"/>
+          <w:rFonts w:ascii="Arial Narrow" w:hAnsi="Arial Narrow"/>
+          <w:sz w:val="18"/>
+          <w:szCs w:val="18"/>
+        </w:rPr>
+        <w:t xml:space="preserve">: </w:t>
+      </w:r>
+      <w:r>
+        <w:rPr>
+          <w:rFonts w:ascii="Arial Narrow" w:hAnsi="Arial Narrow"/>
+          <w:sz w:val="18"/>
+          <w:szCs w:val="18"/>
+        </w:rPr>
+        <w:t xml:space="preserve">NET(TE)1, </w:t>
+      </w:r>
       <w:proofErr w:type="spellStart"/>
       <w:r>
         <w:rPr>
@@ -4627,7 +4745,15 @@
           <w:sz w:val="18"/>
           <w:szCs w:val="18"/>
         </w:rPr>
-        <w:t>Industrie</w:t>
+        <w:t>ArtN</w:t>
+      </w:r>
+      <w:r>
+        <w:rPr>
+          <w:rFonts w:ascii="Arial Narrow" w:hAnsi="Arial Narrow"/>
+          <w:sz w:val="18"/>
+          <w:szCs w:val="18"/>
+        </w:rPr>
+        <w:t>o</w:t>
       </w:r>
       <w:proofErr w:type="spellEnd"/>
       <w:r>
@@ -4636,90 +4762,54 @@
           <w:sz w:val="18"/>
           <w:szCs w:val="18"/>
         </w:rPr>
-        <w:t>-</w:t>
-      </w:r>
-      <w:r>
-        <w:rPr>
-          <w:rFonts w:ascii="Arial Narrow" w:hAnsi="Arial Narrow"/>
-          <w:sz w:val="18"/>
-          <w:szCs w:val="18"/>
-        </w:rPr>
-        <w:t xml:space="preserve"> und </w:t>
-      </w:r>
-      <w:proofErr w:type="spellStart"/>
-      <w:r>
-        <w:rPr>
-          <w:rFonts w:ascii="Arial Narrow" w:hAnsi="Arial Narrow"/>
-          <w:sz w:val="18"/>
-          <w:szCs w:val="18"/>
-        </w:rPr>
-        <w:t>Handelskammer</w:t>
-      </w:r>
-      <w:proofErr w:type="spellEnd"/>
-    </w:p>
-    <w:p>
-      <w:pPr>
-        <w:keepNext/>
-        <w:keepLines/>
-        <w:spacing w:after="120"/>
-        <w:rPr>
-          <w:rStyle w:val="pv-accomplishment-entitydate"/>
-          <w:rFonts w:ascii="Arial Narrow" w:hAnsi="Arial Narrow"/>
-          <w:sz w:val="18"/>
-          <w:szCs w:val="18"/>
-        </w:rPr>
-      </w:pPr>
-      <w:r>
-        <w:rPr>
-          <w:rFonts w:ascii="Arial Narrow" w:hAnsi="Arial Narrow"/>
-          <w:sz w:val="18"/>
-          <w:szCs w:val="18"/>
-        </w:rPr>
-        <w:t xml:space="preserve">Publication date: </w:t>
-      </w:r>
-      <w:r>
-        <w:rPr>
-          <w:rStyle w:val="pv-accomplishment-entitydate"/>
-          <w:rFonts w:ascii="Arial Narrow" w:hAnsi="Arial Narrow"/>
-          <w:sz w:val="18"/>
-          <w:szCs w:val="18"/>
-        </w:rPr>
-        <w:t>1 August 2011</w:t>
-      </w:r>
-    </w:p>
-    <w:p>
-      <w:pPr>
-        <w:keepNext/>
-        <w:keepLines/>
-        <w:spacing w:after="120"/>
-        <w:rPr>
-          <w:rStyle w:val="pv-accomplishment-entitydate"/>
-          <w:rFonts w:ascii="Arial Narrow" w:hAnsi="Arial Narrow"/>
-          <w:sz w:val="18"/>
-          <w:szCs w:val="18"/>
-        </w:rPr>
-      </w:pPr>
-      <w:r>
-        <w:rPr>
-          <w:rStyle w:val="pv-accomplishment-entitydate"/>
-          <w:rFonts w:ascii="Arial Narrow" w:hAnsi="Arial Narrow"/>
-          <w:sz w:val="18"/>
-          <w:szCs w:val="18"/>
-        </w:rPr>
-        <w:t xml:space="preserve">Subjects: </w:t>
-      </w:r>
-      <w:r>
-        <w:rPr>
-          <w:rStyle w:val="pv-accomplishment-entitydate"/>
-          <w:rFonts w:ascii="Arial Narrow" w:hAnsi="Arial Narrow"/>
-          <w:sz w:val="18"/>
-          <w:szCs w:val="18"/>
-        </w:rPr>
-        <w:t>Signal P</w:t>
-      </w:r>
-      <w:r>
-        <w:rPr>
-          <w:rStyle w:val="pv-accomplishment-entitydate"/>
+        <w:t xml:space="preserve"> 02303</w:t>
+      </w:r>
+    </w:p>
+    <w:p>
+      <w:pPr>
+        <w:keepNext/>
+        <w:keepLines/>
+        <w:spacing w:after="120"/>
+        <w:rPr>
+          <w:rFonts w:ascii="Arial Narrow" w:hAnsi="Arial Narrow"/>
+          <w:sz w:val="18"/>
+          <w:szCs w:val="18"/>
+        </w:rPr>
+      </w:pPr>
+      <w:r>
+        <w:rPr>
+          <w:rFonts w:ascii="Arial Narrow" w:hAnsi="Arial Narrow"/>
+          <w:sz w:val="18"/>
+          <w:szCs w:val="18"/>
+        </w:rPr>
+        <w:t>Download URL Preprint (</w:t>
+      </w:r>
+      <w:r>
+        <w:rPr>
+          <w:rFonts w:ascii="Arial Narrow" w:hAnsi="Arial Narrow"/>
+          <w:sz w:val="18"/>
+          <w:szCs w:val="18"/>
+        </w:rPr>
+        <w:t>e</w:t>
+      </w:r>
+      <w:r>
+        <w:rPr>
+          <w:rFonts w:ascii="Arial Narrow" w:hAnsi="Arial Narrow"/>
+          <w:sz w:val="18"/>
+          <w:szCs w:val="18"/>
+        </w:rPr>
+        <w:t xml:space="preserve">ncrypted, </w:t>
+      </w:r>
+      <w:r>
+        <w:rPr>
+          <w:rFonts w:ascii="Arial Narrow" w:hAnsi="Arial Narrow"/>
+          <w:sz w:val="18"/>
+          <w:szCs w:val="18"/>
+        </w:rPr>
+        <w:t xml:space="preserve">please </w:t>
+      </w:r>
+      <w:r>
+        <w:rPr>
           <w:rFonts w:ascii="Arial Narrow" w:hAnsi="Arial Narrow"/>
           <w:sz w:val="18"/>
           <w:szCs w:val="18"/>
@@ -4728,168 +4818,11 @@
       </w:r>
       <w:r>
         <w:rPr>
-          <w:rStyle w:val="pv-accomplishment-entitydate"/>
-          <w:rFonts w:ascii="Arial Narrow" w:hAnsi="Arial Narrow"/>
-          <w:sz w:val="18"/>
-          <w:szCs w:val="18"/>
-        </w:rPr>
-        <w:t>ocessing</w:t>
-      </w:r>
-      <w:r>
-        <w:rPr>
-          <w:rStyle w:val="pv-accomplishment-entitydate"/>
-          <w:rFonts w:ascii="Arial Narrow" w:hAnsi="Arial Narrow"/>
-          <w:sz w:val="18"/>
-          <w:szCs w:val="18"/>
-        </w:rPr>
-        <w:t>;</w:t>
-      </w:r>
-      <w:r>
-        <w:rPr>
-          <w:rStyle w:val="pv-accomplishment-entitydate"/>
-          <w:rFonts w:ascii="Arial Narrow" w:hAnsi="Arial Narrow"/>
-          <w:sz w:val="18"/>
-          <w:szCs w:val="18"/>
-        </w:rPr>
-        <w:t xml:space="preserve"> </w:t>
-      </w:r>
-      <w:r>
-        <w:rPr>
-          <w:rStyle w:val="pv-accomplishment-entitydate"/>
-          <w:rFonts w:ascii="Arial Narrow" w:hAnsi="Arial Narrow"/>
-          <w:sz w:val="18"/>
-          <w:szCs w:val="18"/>
-        </w:rPr>
-        <w:t>Telecommunication</w:t>
-      </w:r>
-      <w:r>
-        <w:rPr>
-          <w:rStyle w:val="pv-accomplishment-entitydate"/>
-          <w:rFonts w:ascii="Arial Narrow" w:hAnsi="Arial Narrow"/>
-          <w:sz w:val="18"/>
-          <w:szCs w:val="18"/>
-        </w:rPr>
-        <w:t>;</w:t>
-      </w:r>
-      <w:r>
-        <w:rPr>
-          <w:rStyle w:val="pv-accomplishment-entitydate"/>
-          <w:rFonts w:ascii="Arial Narrow" w:hAnsi="Arial Narrow"/>
-          <w:sz w:val="18"/>
-          <w:szCs w:val="18"/>
-        </w:rPr>
-        <w:t xml:space="preserve"> </w:t>
-      </w:r>
-      <w:r>
-        <w:rPr>
-          <w:rStyle w:val="pv-accomplishment-entitydate"/>
-          <w:rFonts w:ascii="Arial Narrow" w:hAnsi="Arial Narrow"/>
-          <w:sz w:val="18"/>
-          <w:szCs w:val="18"/>
-        </w:rPr>
-        <w:t>Graph Theory</w:t>
-      </w:r>
-      <w:r>
-        <w:rPr>
-          <w:rStyle w:val="pv-accomplishment-entitydate"/>
-          <w:rFonts w:ascii="Arial Narrow" w:hAnsi="Arial Narrow"/>
-          <w:sz w:val="18"/>
-          <w:szCs w:val="18"/>
-        </w:rPr>
-        <w:t>;</w:t>
-      </w:r>
-      <w:r>
-        <w:rPr>
-          <w:rStyle w:val="pv-accomplishment-entitydate"/>
-          <w:rFonts w:ascii="Arial Narrow" w:hAnsi="Arial Narrow"/>
-          <w:sz w:val="18"/>
-          <w:szCs w:val="18"/>
-        </w:rPr>
-        <w:t xml:space="preserve"> Computer Networking</w:t>
-      </w:r>
-    </w:p>
-    <w:p>
-      <w:pPr>
-        <w:keepNext/>
-        <w:keepLines/>
-        <w:spacing w:after="120"/>
-        <w:rPr>
-          <w:rFonts w:ascii="Arial Narrow" w:hAnsi="Arial Narrow"/>
-          <w:sz w:val="18"/>
-          <w:szCs w:val="18"/>
-        </w:rPr>
-      </w:pPr>
-      <w:r>
-        <w:rPr>
-          <w:rStyle w:val="pv-accomplishment-entitydate"/>
-          <w:rFonts w:ascii="Arial Narrow" w:hAnsi="Arial Narrow"/>
-          <w:sz w:val="18"/>
-          <w:szCs w:val="18"/>
-        </w:rPr>
-        <w:t>Article</w:t>
-      </w:r>
-      <w:r>
-        <w:rPr>
-          <w:rStyle w:val="pv-accomplishment-entitydate"/>
-          <w:rFonts w:ascii="Arial Narrow" w:hAnsi="Arial Narrow"/>
-          <w:sz w:val="18"/>
-          <w:szCs w:val="18"/>
-        </w:rPr>
-        <w:t xml:space="preserve">: </w:t>
-      </w:r>
-      <w:r>
-        <w:rPr>
-          <w:rFonts w:ascii="Arial Narrow" w:hAnsi="Arial Narrow"/>
-          <w:sz w:val="18"/>
-          <w:szCs w:val="18"/>
-        </w:rPr>
-        <w:t xml:space="preserve">NET(TE)1, </w:t>
-      </w:r>
-      <w:proofErr w:type="spellStart"/>
-      <w:r>
-        <w:rPr>
-          <w:rFonts w:ascii="Arial Narrow" w:hAnsi="Arial Narrow"/>
-          <w:sz w:val="18"/>
-          <w:szCs w:val="18"/>
-        </w:rPr>
-        <w:t>ArtN</w:t>
-      </w:r>
-      <w:r>
-        <w:rPr>
-          <w:rFonts w:ascii="Arial Narrow" w:hAnsi="Arial Narrow"/>
-          <w:sz w:val="18"/>
-          <w:szCs w:val="18"/>
-        </w:rPr>
-        <w:t>o</w:t>
-      </w:r>
-      <w:proofErr w:type="spellEnd"/>
-      <w:r>
-        <w:rPr>
-          <w:rFonts w:ascii="Arial Narrow" w:hAnsi="Arial Narrow"/>
-          <w:sz w:val="18"/>
-          <w:szCs w:val="18"/>
-        </w:rPr>
-        <w:t xml:space="preserve"> 02303</w:t>
-      </w:r>
-    </w:p>
-    <w:p>
-      <w:pPr>
-        <w:keepNext/>
-        <w:keepLines/>
-        <w:spacing w:after="120"/>
-        <w:rPr>
-          <w:rFonts w:ascii="Arial Narrow" w:hAnsi="Arial Narrow"/>
-          <w:sz w:val="18"/>
-          <w:szCs w:val="18"/>
-        </w:rPr>
-      </w:pPr>
-      <w:r>
-        <w:rPr>
-          <w:rFonts w:ascii="Arial Narrow" w:hAnsi="Arial Narrow"/>
-          <w:sz w:val="18"/>
-          <w:szCs w:val="18"/>
-        </w:rPr>
-        <w:t xml:space="preserve">Download URL Preprint (Encrypted, Request </w:t>
+          <w:rFonts w:ascii="Arial Narrow" w:hAnsi="Arial Narrow"/>
+          <w:sz w:val="18"/>
+          <w:szCs w:val="18"/>
+        </w:rPr>
+        <w:t xml:space="preserve">equest </w:t>
       </w:r>
       <w:r>
         <w:rPr>
@@ -4905,8 +4838,19 @@
           <w:sz w:val="18"/>
           <w:szCs w:val="18"/>
         </w:rPr>
-        <w:t xml:space="preserve"> on demand): </w:t>
-      </w:r>
+        <w:t xml:space="preserve">): </w:t>
+      </w:r>
+      <w:hyperlink r:id="rId19" w:history="1">
+        <w:r>
+          <w:rPr>
+            <w:rStyle w:val="Hyperlink"/>
+            <w:rFonts w:ascii="Arial Narrow" w:hAnsi="Arial Narrow"/>
+            <w:sz w:val="18"/>
+            <w:szCs w:val="18"/>
+          </w:rPr>
+          <w:t>https://bit.ly/3H3E3IW</w:t>
+        </w:r>
+      </w:hyperlink>
     </w:p>
     <w:p>
       <w:pPr>
@@ -4919,7 +4863,7 @@
       </w:pPr>
     </w:p>
     <w:sectPr>
-      <w:headerReference w:type="default" r:id="rId19"/>
+      <w:headerReference w:type="default" r:id="rId20"/>
       <w:pgSz w:w="11906" w:h="16838"/>
       <w:pgMar w:top="1657" w:right="1417" w:bottom="851" w:left="1417" w:header="708" w:footer="708" w:gutter="0"/>
       <w:cols w:space="708"/>

</xml_diff>